<commit_message>
Dilmurod have finish his part. Be quick!
</commit_message>
<xml_diff>
--- a/SP_LAB_ASSIGNMENT_3_TEMPLATE (2).docx
+++ b/SP_LAB_ASSIGNMENT_3_TEMPLATE (2).docx
@@ -1216,7 +1216,7 @@
       <w:r>
         <w:rPr/>
         <w:drawing>
-          <wp:anchor behindDoc="0" distT="0" distB="0" distL="0" distR="0" simplePos="0" locked="0" layoutInCell="1" allowOverlap="1" relativeHeight="75">
+          <wp:anchor behindDoc="0" distT="0" distB="0" distL="0" distR="0" simplePos="0" locked="0" layoutInCell="1" allowOverlap="1" relativeHeight="13">
             <wp:simplePos x="0" y="0"/>
             <wp:positionH relativeFrom="column">
               <wp:posOffset>-100330</wp:posOffset>
@@ -1297,7 +1297,7 @@
       <w:r>
         <w:rPr/>
         <w:drawing>
-          <wp:anchor behindDoc="0" distT="0" distB="0" distL="0" distR="0" simplePos="0" locked="0" layoutInCell="1" allowOverlap="1" relativeHeight="76">
+          <wp:anchor behindDoc="0" distT="0" distB="0" distL="0" distR="0" simplePos="0" locked="0" layoutInCell="1" allowOverlap="1" relativeHeight="14">
             <wp:simplePos x="0" y="0"/>
             <wp:positionH relativeFrom="column">
               <wp:posOffset>0</wp:posOffset>
@@ -1351,7 +1351,7 @@
       <w:r>
         <w:rPr/>
         <w:drawing>
-          <wp:anchor behindDoc="0" distT="0" distB="0" distL="0" distR="0" simplePos="0" locked="0" layoutInCell="1" allowOverlap="1" relativeHeight="77">
+          <wp:anchor behindDoc="0" distT="0" distB="0" distL="0" distR="0" simplePos="0" locked="0" layoutInCell="1" allowOverlap="1" relativeHeight="15">
             <wp:simplePos x="0" y="0"/>
             <wp:positionH relativeFrom="column">
               <wp:align>center</wp:align>
@@ -1441,7 +1441,7 @@
       <w:r>
         <w:rPr/>
         <w:drawing>
-          <wp:anchor behindDoc="0" distT="0" distB="0" distL="0" distR="0" simplePos="0" locked="0" layoutInCell="1" allowOverlap="1" relativeHeight="78">
+          <wp:anchor behindDoc="0" distT="0" distB="0" distL="0" distR="0" simplePos="0" locked="0" layoutInCell="1" allowOverlap="1" relativeHeight="16">
             <wp:simplePos x="0" y="0"/>
             <wp:positionH relativeFrom="column">
               <wp:posOffset>0</wp:posOffset>
@@ -1935,6 +1935,1326 @@
     <w:p>
       <w:pPr>
         <w:pStyle w:val="Normal"/>
+        <w:rPr>
+          <w:b/>
+          <w:b/>
+          <w:sz w:val="24"/>
+          <w:szCs w:val="24"/>
+        </w:rPr>
+      </w:pPr>
+      <w:r>
+        <w:rPr>
+          <w:sz w:val="24"/>
+          <w:szCs w:val="24"/>
+        </w:rPr>
+        <w:t xml:space="preserve">                                                                               </w:t>
+      </w:r>
+      <w:r>
+        <w:rPr>
+          <w:b/>
+          <w:sz w:val="24"/>
+          <w:szCs w:val="24"/>
+        </w:rPr>
+        <w:t>Part-B</w:t>
+      </w:r>
+    </w:p>
+    <w:p>
+      <w:pPr>
+        <w:pStyle w:val="Normal"/>
+        <w:rPr>
+          <w:sz w:val="24"/>
+          <w:szCs w:val="24"/>
+        </w:rPr>
+      </w:pPr>
+      <w:r>
+        <w:rPr>
+          <w:sz w:val="24"/>
+          <w:szCs w:val="24"/>
+        </w:rPr>
+        <w:t>11.</w:t>
+      </w:r>
+    </w:p>
+    <w:p>
+      <w:pPr>
+        <w:pStyle w:val="Normal"/>
+        <w:spacing w:lineRule="auto" w:line="240" w:before="0" w:after="0"/>
+        <w:rPr>
+          <w:rFonts w:ascii="Arial" w:hAnsi="Arial" w:cs="Arial"/>
+          <w:color w:val="000000"/>
+          <w:sz w:val="24"/>
+          <w:szCs w:val="24"/>
+          <w:lang w:val="ru-RU"/>
+        </w:rPr>
+      </w:pPr>
+      <w:r>
+        <w:rPr>
+          <w:rFonts w:cs="Arial" w:ascii="Arial" w:hAnsi="Arial"/>
+          <w:color w:val="000000"/>
+          <w:sz w:val="24"/>
+          <w:szCs w:val="24"/>
+          <w:lang w:val="ru-RU"/>
+        </w:rPr>
+      </w:r>
+    </w:p>
+    <w:p>
+      <w:pPr>
+        <w:pStyle w:val="Normal"/>
+        <w:spacing w:lineRule="auto" w:line="240" w:before="0" w:after="0"/>
+        <w:rPr>
+          <w:rFonts w:ascii="Arial" w:hAnsi="Arial" w:cs="Arial"/>
+          <w:color w:val="000000"/>
+          <w:sz w:val="28"/>
+          <w:szCs w:val="28"/>
+          <w:lang w:val="ru-RU"/>
+        </w:rPr>
+      </w:pPr>
+      <w:r>
+        <w:rPr>
+          <w:rFonts w:cs="Arial" w:ascii="Arial" w:hAnsi="Arial"/>
+          <w:color w:val="000000"/>
+          <w:sz w:val="28"/>
+          <w:szCs w:val="28"/>
+        </w:rPr>
+        <w:t xml:space="preserve">Write an X86-64 assembly language program to read a string of characters of any length (maximum 1024 characters) from the keyboard and check whether the given string is a palindrome or not. If the given string is a palindrome then print that it is palindrome otherwise print it is not a palindrome (use System calls). Assemble using </w:t>
+      </w:r>
+      <w:r>
+        <w:rPr>
+          <w:rFonts w:cs="Arial" w:ascii="Arial" w:hAnsi="Arial"/>
+          <w:b/>
+          <w:bCs/>
+          <w:color w:val="000000"/>
+          <w:sz w:val="28"/>
+          <w:szCs w:val="28"/>
+        </w:rPr>
+        <w:t xml:space="preserve">as </w:t>
+      </w:r>
+      <w:r>
+        <w:rPr>
+          <w:rFonts w:cs="Arial" w:ascii="Arial" w:hAnsi="Arial"/>
+          <w:color w:val="000000"/>
+          <w:sz w:val="28"/>
+          <w:szCs w:val="28"/>
+        </w:rPr>
+        <w:t xml:space="preserve">assembler, link using </w:t>
+      </w:r>
+      <w:r>
+        <w:rPr>
+          <w:rFonts w:cs="Arial" w:ascii="Arial" w:hAnsi="Arial"/>
+          <w:b/>
+          <w:bCs/>
+          <w:color w:val="000000"/>
+          <w:sz w:val="28"/>
+          <w:szCs w:val="28"/>
+        </w:rPr>
+        <w:t xml:space="preserve">ld </w:t>
+      </w:r>
+      <w:r>
+        <w:rPr>
+          <w:rFonts w:cs="Arial" w:ascii="Arial" w:hAnsi="Arial"/>
+          <w:color w:val="000000"/>
+          <w:sz w:val="28"/>
+          <w:szCs w:val="28"/>
+        </w:rPr>
+        <w:t xml:space="preserve">linker and execute on linux system. </w:t>
+      </w:r>
+      <w:r>
+        <w:rPr>
+          <w:rFonts w:cs="Arial" w:ascii="Arial" w:hAnsi="Arial"/>
+          <w:color w:val="000000"/>
+          <w:sz w:val="28"/>
+          <w:szCs w:val="28"/>
+          <w:lang w:val="ru-RU"/>
+        </w:rPr>
+        <w:t xml:space="preserve">Provide screenshots of Program and all the results. </w:t>
+      </w:r>
+    </w:p>
+    <w:p>
+      <w:pPr>
+        <w:pStyle w:val="Normal"/>
+        <w:rPr>
+          <w:sz w:val="24"/>
+          <w:szCs w:val="24"/>
+        </w:rPr>
+      </w:pPr>
+      <w:r>
+        <w:rPr>
+          <w:sz w:val="24"/>
+          <w:szCs w:val="24"/>
+        </w:rPr>
+      </w:r>
+    </w:p>
+    <w:p>
+      <w:pPr>
+        <w:pStyle w:val="Normal"/>
+        <w:rPr>
+          <w:sz w:val="24"/>
+          <w:szCs w:val="24"/>
+        </w:rPr>
+      </w:pPr>
+      <w:r>
+        <w:rPr>
+          <w:sz w:val="24"/>
+          <w:szCs w:val="24"/>
+        </w:rPr>
+        <w:t>.data</w:t>
+      </w:r>
+    </w:p>
+    <w:p>
+      <w:pPr>
+        <w:pStyle w:val="Normal"/>
+        <w:rPr>
+          <w:sz w:val="24"/>
+          <w:szCs w:val="24"/>
+        </w:rPr>
+      </w:pPr>
+      <w:r>
+        <w:rPr>
+          <w:sz w:val="24"/>
+          <w:szCs w:val="24"/>
+        </w:rPr>
+        <w:tab/>
+        <w:t>input: .skip 1024</w:t>
+      </w:r>
+    </w:p>
+    <w:p>
+      <w:pPr>
+        <w:pStyle w:val="Normal"/>
+        <w:rPr>
+          <w:sz w:val="24"/>
+          <w:szCs w:val="24"/>
+        </w:rPr>
+      </w:pPr>
+      <w:r>
+        <w:rPr>
+          <w:sz w:val="24"/>
+          <w:szCs w:val="24"/>
+        </w:rPr>
+        <w:tab/>
+        <w:t>entermess: .string "Enter a string:\n "</w:t>
+      </w:r>
+    </w:p>
+    <w:p>
+      <w:pPr>
+        <w:pStyle w:val="Normal"/>
+        <w:rPr>
+          <w:sz w:val="24"/>
+          <w:szCs w:val="24"/>
+        </w:rPr>
+      </w:pPr>
+      <w:r>
+        <w:rPr>
+          <w:sz w:val="24"/>
+          <w:szCs w:val="24"/>
+        </w:rPr>
+        <w:tab/>
+        <w:t>messformat1: .asciz "The given string %.*s is a Palindrome\n"</w:t>
+      </w:r>
+    </w:p>
+    <w:p>
+      <w:pPr>
+        <w:pStyle w:val="Normal"/>
+        <w:rPr>
+          <w:sz w:val="24"/>
+          <w:szCs w:val="24"/>
+        </w:rPr>
+      </w:pPr>
+      <w:r>
+        <w:rPr>
+          <w:sz w:val="24"/>
+          <w:szCs w:val="24"/>
+        </w:rPr>
+        <w:tab/>
+        <w:t>messformat2: .asciz "The given string %.*s is not a Palindrome\n"</w:t>
+      </w:r>
+    </w:p>
+    <w:p>
+      <w:pPr>
+        <w:pStyle w:val="Normal"/>
+        <w:rPr>
+          <w:sz w:val="24"/>
+          <w:szCs w:val="24"/>
+        </w:rPr>
+      </w:pPr>
+      <w:r>
+        <w:rPr>
+          <w:sz w:val="24"/>
+          <w:szCs w:val="24"/>
+        </w:rPr>
+      </w:r>
+    </w:p>
+    <w:p>
+      <w:pPr>
+        <w:pStyle w:val="Normal"/>
+        <w:rPr>
+          <w:sz w:val="24"/>
+          <w:szCs w:val="24"/>
+        </w:rPr>
+      </w:pPr>
+      <w:r>
+        <w:rPr>
+          <w:sz w:val="24"/>
+          <w:szCs w:val="24"/>
+        </w:rPr>
+      </w:r>
+    </w:p>
+    <w:p>
+      <w:pPr>
+        <w:pStyle w:val="Normal"/>
+        <w:rPr>
+          <w:sz w:val="24"/>
+          <w:szCs w:val="24"/>
+        </w:rPr>
+      </w:pPr>
+      <w:r>
+        <w:rPr>
+          <w:sz w:val="24"/>
+          <w:szCs w:val="24"/>
+        </w:rPr>
+        <w:t>.text</w:t>
+      </w:r>
+    </w:p>
+    <w:p>
+      <w:pPr>
+        <w:pStyle w:val="Normal"/>
+        <w:rPr>
+          <w:sz w:val="24"/>
+          <w:szCs w:val="24"/>
+        </w:rPr>
+      </w:pPr>
+      <w:r>
+        <w:rPr>
+          <w:sz w:val="24"/>
+          <w:szCs w:val="24"/>
+        </w:rPr>
+        <w:t>.global _start</w:t>
+      </w:r>
+    </w:p>
+    <w:p>
+      <w:pPr>
+        <w:pStyle w:val="Normal"/>
+        <w:rPr>
+          <w:sz w:val="24"/>
+          <w:szCs w:val="24"/>
+        </w:rPr>
+      </w:pPr>
+      <w:r>
+        <w:rPr>
+          <w:sz w:val="24"/>
+          <w:szCs w:val="24"/>
+        </w:rPr>
+        <w:t>_start:</w:t>
+      </w:r>
+    </w:p>
+    <w:p>
+      <w:pPr>
+        <w:pStyle w:val="Normal"/>
+        <w:rPr>
+          <w:sz w:val="24"/>
+          <w:szCs w:val="24"/>
+        </w:rPr>
+      </w:pPr>
+      <w:r>
+        <w:rPr>
+          <w:sz w:val="24"/>
+          <w:szCs w:val="24"/>
+        </w:rPr>
+        <w:tab/>
+        <w:t>// output text</w:t>
+      </w:r>
+    </w:p>
+    <w:p>
+      <w:pPr>
+        <w:pStyle w:val="Normal"/>
+        <w:rPr>
+          <w:sz w:val="24"/>
+          <w:szCs w:val="24"/>
+        </w:rPr>
+      </w:pPr>
+      <w:r>
+        <w:rPr>
+          <w:sz w:val="24"/>
+          <w:szCs w:val="24"/>
+        </w:rPr>
+        <w:tab/>
+        <w:t>movq $1, %rax</w:t>
+      </w:r>
+    </w:p>
+    <w:p>
+      <w:pPr>
+        <w:pStyle w:val="Normal"/>
+        <w:rPr>
+          <w:sz w:val="24"/>
+          <w:szCs w:val="24"/>
+        </w:rPr>
+      </w:pPr>
+      <w:r>
+        <w:rPr>
+          <w:sz w:val="24"/>
+          <w:szCs w:val="24"/>
+        </w:rPr>
+        <w:tab/>
+        <w:t>movq $1, %rdi</w:t>
+      </w:r>
+    </w:p>
+    <w:p>
+      <w:pPr>
+        <w:pStyle w:val="Normal"/>
+        <w:rPr>
+          <w:sz w:val="24"/>
+          <w:szCs w:val="24"/>
+        </w:rPr>
+      </w:pPr>
+      <w:r>
+        <w:rPr>
+          <w:sz w:val="24"/>
+          <w:szCs w:val="24"/>
+        </w:rPr>
+        <w:tab/>
+        <w:t>movq $entermess, %rsi</w:t>
+      </w:r>
+    </w:p>
+    <w:p>
+      <w:pPr>
+        <w:pStyle w:val="Normal"/>
+        <w:rPr>
+          <w:sz w:val="24"/>
+          <w:szCs w:val="24"/>
+        </w:rPr>
+      </w:pPr>
+      <w:r>
+        <w:rPr>
+          <w:sz w:val="24"/>
+          <w:szCs w:val="24"/>
+        </w:rPr>
+        <w:tab/>
+        <w:t>movq $16, %rdx</w:t>
+      </w:r>
+    </w:p>
+    <w:p>
+      <w:pPr>
+        <w:pStyle w:val="Normal"/>
+        <w:rPr>
+          <w:sz w:val="24"/>
+          <w:szCs w:val="24"/>
+        </w:rPr>
+      </w:pPr>
+      <w:r>
+        <w:rPr>
+          <w:sz w:val="24"/>
+          <w:szCs w:val="24"/>
+        </w:rPr>
+        <w:tab/>
+        <w:t>syscall</w:t>
+      </w:r>
+    </w:p>
+    <w:p>
+      <w:pPr>
+        <w:pStyle w:val="Normal"/>
+        <w:rPr>
+          <w:sz w:val="24"/>
+          <w:szCs w:val="24"/>
+        </w:rPr>
+      </w:pPr>
+      <w:r>
+        <w:rPr>
+          <w:sz w:val="24"/>
+          <w:szCs w:val="24"/>
+        </w:rPr>
+        <w:tab/>
+      </w:r>
+    </w:p>
+    <w:p>
+      <w:pPr>
+        <w:pStyle w:val="Normal"/>
+        <w:rPr>
+          <w:sz w:val="24"/>
+          <w:szCs w:val="24"/>
+        </w:rPr>
+      </w:pPr>
+      <w:r>
+        <w:rPr>
+          <w:sz w:val="24"/>
+          <w:szCs w:val="24"/>
+        </w:rPr>
+        <w:tab/>
+        <w:t>// input</w:t>
+        <w:tab/>
+      </w:r>
+    </w:p>
+    <w:p>
+      <w:pPr>
+        <w:pStyle w:val="Normal"/>
+        <w:rPr>
+          <w:sz w:val="24"/>
+          <w:szCs w:val="24"/>
+        </w:rPr>
+      </w:pPr>
+      <w:r>
+        <w:rPr>
+          <w:sz w:val="24"/>
+          <w:szCs w:val="24"/>
+        </w:rPr>
+        <w:tab/>
+        <w:t>movq $0, %rax</w:t>
+      </w:r>
+    </w:p>
+    <w:p>
+      <w:pPr>
+        <w:pStyle w:val="Normal"/>
+        <w:rPr>
+          <w:sz w:val="24"/>
+          <w:szCs w:val="24"/>
+        </w:rPr>
+      </w:pPr>
+      <w:r>
+        <w:rPr>
+          <w:sz w:val="24"/>
+          <w:szCs w:val="24"/>
+        </w:rPr>
+        <w:tab/>
+        <w:t>movq $0, %rdi</w:t>
+      </w:r>
+    </w:p>
+    <w:p>
+      <w:pPr>
+        <w:pStyle w:val="Normal"/>
+        <w:rPr>
+          <w:sz w:val="24"/>
+          <w:szCs w:val="24"/>
+        </w:rPr>
+      </w:pPr>
+      <w:r>
+        <w:rPr>
+          <w:sz w:val="24"/>
+          <w:szCs w:val="24"/>
+        </w:rPr>
+        <w:tab/>
+        <w:t>movq $input, %rsi</w:t>
+      </w:r>
+    </w:p>
+    <w:p>
+      <w:pPr>
+        <w:pStyle w:val="Normal"/>
+        <w:rPr>
+          <w:sz w:val="24"/>
+          <w:szCs w:val="24"/>
+        </w:rPr>
+      </w:pPr>
+      <w:r>
+        <w:rPr>
+          <w:sz w:val="24"/>
+          <w:szCs w:val="24"/>
+        </w:rPr>
+        <w:tab/>
+        <w:t>movq $1024, %rdx</w:t>
+      </w:r>
+    </w:p>
+    <w:p>
+      <w:pPr>
+        <w:pStyle w:val="Normal"/>
+        <w:rPr>
+          <w:sz w:val="24"/>
+          <w:szCs w:val="24"/>
+        </w:rPr>
+      </w:pPr>
+      <w:r>
+        <w:rPr>
+          <w:sz w:val="24"/>
+          <w:szCs w:val="24"/>
+        </w:rPr>
+        <w:tab/>
+        <w:t>syscall</w:t>
+      </w:r>
+    </w:p>
+    <w:p>
+      <w:pPr>
+        <w:pStyle w:val="Normal"/>
+        <w:rPr>
+          <w:sz w:val="24"/>
+          <w:szCs w:val="24"/>
+        </w:rPr>
+      </w:pPr>
+      <w:r>
+        <w:rPr>
+          <w:sz w:val="24"/>
+          <w:szCs w:val="24"/>
+        </w:rPr>
+      </w:r>
+    </w:p>
+    <w:p>
+      <w:pPr>
+        <w:pStyle w:val="Normal"/>
+        <w:rPr>
+          <w:sz w:val="24"/>
+          <w:szCs w:val="24"/>
+        </w:rPr>
+      </w:pPr>
+      <w:r>
+        <w:rPr>
+          <w:sz w:val="24"/>
+          <w:szCs w:val="24"/>
+        </w:rPr>
+        <w:tab/>
+        <w:t>//getting size</w:t>
+      </w:r>
+    </w:p>
+    <w:p>
+      <w:pPr>
+        <w:pStyle w:val="Normal"/>
+        <w:rPr>
+          <w:sz w:val="24"/>
+          <w:szCs w:val="24"/>
+        </w:rPr>
+      </w:pPr>
+      <w:r>
+        <w:rPr>
+          <w:sz w:val="24"/>
+          <w:szCs w:val="24"/>
+        </w:rPr>
+        <w:tab/>
+        <w:t>subq $2, %rax</w:t>
+      </w:r>
+    </w:p>
+    <w:p>
+      <w:pPr>
+        <w:pStyle w:val="Normal"/>
+        <w:rPr>
+          <w:sz w:val="24"/>
+          <w:szCs w:val="24"/>
+        </w:rPr>
+      </w:pPr>
+      <w:r>
+        <w:rPr>
+          <w:sz w:val="24"/>
+          <w:szCs w:val="24"/>
+        </w:rPr>
+        <w:tab/>
+        <w:t>movq %rax, %r10</w:t>
+      </w:r>
+    </w:p>
+    <w:p>
+      <w:pPr>
+        <w:pStyle w:val="Normal"/>
+        <w:rPr>
+          <w:sz w:val="24"/>
+          <w:szCs w:val="24"/>
+        </w:rPr>
+      </w:pPr>
+      <w:r>
+        <w:rPr>
+          <w:sz w:val="24"/>
+          <w:szCs w:val="24"/>
+        </w:rPr>
+        <w:tab/>
+        <w:t>incq %rax</w:t>
+      </w:r>
+    </w:p>
+    <w:p>
+      <w:pPr>
+        <w:pStyle w:val="Normal"/>
+        <w:rPr>
+          <w:sz w:val="24"/>
+          <w:szCs w:val="24"/>
+        </w:rPr>
+      </w:pPr>
+      <w:r>
+        <w:rPr>
+          <w:sz w:val="24"/>
+          <w:szCs w:val="24"/>
+        </w:rPr>
+        <w:tab/>
+        <w:t>movq %rax, %r8</w:t>
+      </w:r>
+    </w:p>
+    <w:p>
+      <w:pPr>
+        <w:pStyle w:val="Normal"/>
+        <w:rPr>
+          <w:sz w:val="24"/>
+          <w:szCs w:val="24"/>
+        </w:rPr>
+      </w:pPr>
+      <w:r>
+        <w:rPr>
+          <w:sz w:val="24"/>
+          <w:szCs w:val="24"/>
+        </w:rPr>
+        <w:tab/>
+      </w:r>
+    </w:p>
+    <w:p>
+      <w:pPr>
+        <w:pStyle w:val="Normal"/>
+        <w:rPr>
+          <w:sz w:val="24"/>
+          <w:szCs w:val="24"/>
+        </w:rPr>
+      </w:pPr>
+      <w:r>
+        <w:rPr>
+          <w:sz w:val="24"/>
+          <w:szCs w:val="24"/>
+        </w:rPr>
+        <w:tab/>
+      </w:r>
+    </w:p>
+    <w:p>
+      <w:pPr>
+        <w:pStyle w:val="Normal"/>
+        <w:rPr>
+          <w:sz w:val="24"/>
+          <w:szCs w:val="24"/>
+        </w:rPr>
+      </w:pPr>
+      <w:r>
+        <w:rPr>
+          <w:sz w:val="24"/>
+          <w:szCs w:val="24"/>
+        </w:rPr>
+        <w:t>LOOP:</w:t>
+        <w:tab/>
+      </w:r>
+    </w:p>
+    <w:p>
+      <w:pPr>
+        <w:pStyle w:val="Normal"/>
+        <w:rPr>
+          <w:sz w:val="24"/>
+          <w:szCs w:val="24"/>
+        </w:rPr>
+      </w:pPr>
+      <w:r>
+        <w:rPr>
+          <w:sz w:val="24"/>
+          <w:szCs w:val="24"/>
+        </w:rPr>
+        <w:tab/>
+        <w:t>movb (%rsi), %al</w:t>
+      </w:r>
+    </w:p>
+    <w:p>
+      <w:pPr>
+        <w:pStyle w:val="Normal"/>
+        <w:rPr>
+          <w:sz w:val="24"/>
+          <w:szCs w:val="24"/>
+        </w:rPr>
+      </w:pPr>
+      <w:r>
+        <w:rPr>
+          <w:sz w:val="24"/>
+          <w:szCs w:val="24"/>
+        </w:rPr>
+        <w:tab/>
+        <w:t>movb (%rsi,%r10), %bl</w:t>
+      </w:r>
+    </w:p>
+    <w:p>
+      <w:pPr>
+        <w:pStyle w:val="Normal"/>
+        <w:rPr>
+          <w:sz w:val="24"/>
+          <w:szCs w:val="24"/>
+        </w:rPr>
+      </w:pPr>
+      <w:r>
+        <w:rPr>
+          <w:sz w:val="24"/>
+          <w:szCs w:val="24"/>
+        </w:rPr>
+        <w:tab/>
+        <w:t>cmp %al, %bl</w:t>
+      </w:r>
+    </w:p>
+    <w:p>
+      <w:pPr>
+        <w:pStyle w:val="Normal"/>
+        <w:rPr>
+          <w:sz w:val="24"/>
+          <w:szCs w:val="24"/>
+        </w:rPr>
+      </w:pPr>
+      <w:r>
+        <w:rPr>
+          <w:sz w:val="24"/>
+          <w:szCs w:val="24"/>
+        </w:rPr>
+        <w:tab/>
+        <w:t>jnz NZERO</w:t>
+      </w:r>
+    </w:p>
+    <w:p>
+      <w:pPr>
+        <w:pStyle w:val="Normal"/>
+        <w:rPr>
+          <w:sz w:val="24"/>
+          <w:szCs w:val="24"/>
+        </w:rPr>
+      </w:pPr>
+      <w:r>
+        <w:rPr>
+          <w:sz w:val="24"/>
+          <w:szCs w:val="24"/>
+        </w:rPr>
+        <w:tab/>
+        <w:t>cmpq %r10, %r11</w:t>
+      </w:r>
+    </w:p>
+    <w:p>
+      <w:pPr>
+        <w:pStyle w:val="Normal"/>
+        <w:rPr>
+          <w:sz w:val="24"/>
+          <w:szCs w:val="24"/>
+        </w:rPr>
+      </w:pPr>
+      <w:r>
+        <w:rPr>
+          <w:sz w:val="24"/>
+          <w:szCs w:val="24"/>
+        </w:rPr>
+        <w:tab/>
+        <w:t>jg Finish</w:t>
+      </w:r>
+    </w:p>
+    <w:p>
+      <w:pPr>
+        <w:pStyle w:val="Normal"/>
+        <w:rPr>
+          <w:sz w:val="24"/>
+          <w:szCs w:val="24"/>
+        </w:rPr>
+      </w:pPr>
+      <w:r>
+        <w:rPr>
+          <w:sz w:val="24"/>
+          <w:szCs w:val="24"/>
+        </w:rPr>
+        <w:tab/>
+        <w:t>decq %r10</w:t>
+      </w:r>
+    </w:p>
+    <w:p>
+      <w:pPr>
+        <w:pStyle w:val="Normal"/>
+        <w:rPr>
+          <w:sz w:val="24"/>
+          <w:szCs w:val="24"/>
+        </w:rPr>
+      </w:pPr>
+      <w:r>
+        <w:rPr>
+          <w:sz w:val="24"/>
+          <w:szCs w:val="24"/>
+        </w:rPr>
+        <w:tab/>
+        <w:t>incq %r11</w:t>
+      </w:r>
+    </w:p>
+    <w:p>
+      <w:pPr>
+        <w:pStyle w:val="Normal"/>
+        <w:rPr>
+          <w:sz w:val="24"/>
+          <w:szCs w:val="24"/>
+        </w:rPr>
+      </w:pPr>
+      <w:r>
+        <w:rPr>
+          <w:sz w:val="24"/>
+          <w:szCs w:val="24"/>
+        </w:rPr>
+        <w:tab/>
+        <w:t>jmp LOOP</w:t>
+      </w:r>
+    </w:p>
+    <w:p>
+      <w:pPr>
+        <w:pStyle w:val="Normal"/>
+        <w:rPr>
+          <w:sz w:val="24"/>
+          <w:szCs w:val="24"/>
+        </w:rPr>
+      </w:pPr>
+      <w:r>
+        <w:rPr>
+          <w:sz w:val="24"/>
+          <w:szCs w:val="24"/>
+        </w:rPr>
+        <w:tab/>
+      </w:r>
+    </w:p>
+    <w:p>
+      <w:pPr>
+        <w:pStyle w:val="Normal"/>
+        <w:rPr>
+          <w:sz w:val="24"/>
+          <w:szCs w:val="24"/>
+        </w:rPr>
+      </w:pPr>
+      <w:r>
+        <w:rPr>
+          <w:sz w:val="24"/>
+          <w:szCs w:val="24"/>
+        </w:rPr>
+      </w:r>
+    </w:p>
+    <w:p>
+      <w:pPr>
+        <w:pStyle w:val="Normal"/>
+        <w:rPr>
+          <w:sz w:val="24"/>
+          <w:szCs w:val="24"/>
+        </w:rPr>
+      </w:pPr>
+      <w:r>
+        <w:rPr>
+          <w:sz w:val="24"/>
+          <w:szCs w:val="24"/>
+        </w:rPr>
+        <w:t>Finish:</w:t>
+      </w:r>
+    </w:p>
+    <w:p>
+      <w:pPr>
+        <w:pStyle w:val="Normal"/>
+        <w:rPr>
+          <w:sz w:val="24"/>
+          <w:szCs w:val="24"/>
+        </w:rPr>
+      </w:pPr>
+      <w:r>
+        <w:rPr>
+          <w:sz w:val="24"/>
+          <w:szCs w:val="24"/>
+        </w:rPr>
+        <w:tab/>
+        <w:t>movq $messformat1, %rdi</w:t>
+      </w:r>
+    </w:p>
+    <w:p>
+      <w:pPr>
+        <w:pStyle w:val="Normal"/>
+        <w:rPr>
+          <w:sz w:val="24"/>
+          <w:szCs w:val="24"/>
+        </w:rPr>
+      </w:pPr>
+      <w:r>
+        <w:rPr>
+          <w:sz w:val="24"/>
+          <w:szCs w:val="24"/>
+        </w:rPr>
+        <w:tab/>
+        <w:t>movq $input, %rdx</w:t>
+      </w:r>
+    </w:p>
+    <w:p>
+      <w:pPr>
+        <w:pStyle w:val="Normal"/>
+        <w:rPr>
+          <w:sz w:val="24"/>
+          <w:szCs w:val="24"/>
+        </w:rPr>
+      </w:pPr>
+      <w:r>
+        <w:rPr>
+          <w:sz w:val="24"/>
+          <w:szCs w:val="24"/>
+        </w:rPr>
+        <w:tab/>
+        <w:t>movq %r8, %rsi</w:t>
+      </w:r>
+    </w:p>
+    <w:p>
+      <w:pPr>
+        <w:pStyle w:val="Normal"/>
+        <w:rPr>
+          <w:sz w:val="24"/>
+          <w:szCs w:val="24"/>
+        </w:rPr>
+      </w:pPr>
+      <w:r>
+        <w:rPr>
+          <w:sz w:val="24"/>
+          <w:szCs w:val="24"/>
+        </w:rPr>
+        <w:tab/>
+        <w:t>call printf</w:t>
+      </w:r>
+    </w:p>
+    <w:p>
+      <w:pPr>
+        <w:pStyle w:val="Normal"/>
+        <w:rPr>
+          <w:sz w:val="24"/>
+          <w:szCs w:val="24"/>
+        </w:rPr>
+      </w:pPr>
+      <w:r>
+        <w:rPr>
+          <w:sz w:val="24"/>
+          <w:szCs w:val="24"/>
+        </w:rPr>
+        <w:tab/>
+        <w:t>jmp EXIT</w:t>
+      </w:r>
+    </w:p>
+    <w:p>
+      <w:pPr>
+        <w:pStyle w:val="Normal"/>
+        <w:rPr>
+          <w:sz w:val="24"/>
+          <w:szCs w:val="24"/>
+        </w:rPr>
+      </w:pPr>
+      <w:r>
+        <w:rPr>
+          <w:sz w:val="24"/>
+          <w:szCs w:val="24"/>
+        </w:rPr>
+      </w:r>
+    </w:p>
+    <w:p>
+      <w:pPr>
+        <w:pStyle w:val="Normal"/>
+        <w:rPr>
+          <w:sz w:val="24"/>
+          <w:szCs w:val="24"/>
+        </w:rPr>
+      </w:pPr>
+      <w:r>
+        <w:rPr>
+          <w:sz w:val="24"/>
+          <w:szCs w:val="24"/>
+        </w:rPr>
+        <w:t>NZERO:</w:t>
+      </w:r>
+    </w:p>
+    <w:p>
+      <w:pPr>
+        <w:pStyle w:val="Normal"/>
+        <w:rPr>
+          <w:sz w:val="24"/>
+          <w:szCs w:val="24"/>
+        </w:rPr>
+      </w:pPr>
+      <w:r>
+        <w:rPr>
+          <w:sz w:val="24"/>
+          <w:szCs w:val="24"/>
+        </w:rPr>
+        <w:tab/>
+        <w:t>movq $messformat2, %rdi</w:t>
+      </w:r>
+    </w:p>
+    <w:p>
+      <w:pPr>
+        <w:pStyle w:val="Normal"/>
+        <w:rPr>
+          <w:sz w:val="24"/>
+          <w:szCs w:val="24"/>
+        </w:rPr>
+      </w:pPr>
+      <w:r>
+        <w:rPr>
+          <w:sz w:val="24"/>
+          <w:szCs w:val="24"/>
+        </w:rPr>
+        <w:tab/>
+        <w:t>movq $input, %rdx</w:t>
+      </w:r>
+    </w:p>
+    <w:p>
+      <w:pPr>
+        <w:pStyle w:val="Normal"/>
+        <w:rPr>
+          <w:sz w:val="24"/>
+          <w:szCs w:val="24"/>
+        </w:rPr>
+      </w:pPr>
+      <w:r>
+        <w:rPr>
+          <w:sz w:val="24"/>
+          <w:szCs w:val="24"/>
+        </w:rPr>
+        <w:tab/>
+        <w:t>movq %r8, %rsi</w:t>
+      </w:r>
+    </w:p>
+    <w:p>
+      <w:pPr>
+        <w:pStyle w:val="Normal"/>
+        <w:rPr>
+          <w:sz w:val="24"/>
+          <w:szCs w:val="24"/>
+        </w:rPr>
+      </w:pPr>
+      <w:r>
+        <w:rPr>
+          <w:sz w:val="24"/>
+          <w:szCs w:val="24"/>
+        </w:rPr>
+        <w:tab/>
+        <w:t>call printf</w:t>
+      </w:r>
+    </w:p>
+    <w:p>
+      <w:pPr>
+        <w:pStyle w:val="Normal"/>
+        <w:rPr>
+          <w:sz w:val="24"/>
+          <w:szCs w:val="24"/>
+        </w:rPr>
+      </w:pPr>
+      <w:r>
+        <w:rPr>
+          <w:sz w:val="24"/>
+          <w:szCs w:val="24"/>
+        </w:rPr>
+      </w:r>
+    </w:p>
+    <w:p>
+      <w:pPr>
+        <w:pStyle w:val="Normal"/>
+        <w:rPr>
+          <w:sz w:val="24"/>
+          <w:szCs w:val="24"/>
+        </w:rPr>
+      </w:pPr>
+      <w:r>
+        <w:rPr>
+          <w:sz w:val="24"/>
+          <w:szCs w:val="24"/>
+        </w:rPr>
+      </w:r>
+    </w:p>
+    <w:p>
+      <w:pPr>
+        <w:pStyle w:val="Normal"/>
+        <w:rPr>
+          <w:sz w:val="24"/>
+          <w:szCs w:val="24"/>
+        </w:rPr>
+      </w:pPr>
+      <w:r>
+        <w:rPr>
+          <w:sz w:val="24"/>
+          <w:szCs w:val="24"/>
+        </w:rPr>
+        <w:t>EXIT:</w:t>
+      </w:r>
+    </w:p>
+    <w:p>
+      <w:pPr>
+        <w:pStyle w:val="Normal"/>
+        <w:rPr>
+          <w:sz w:val="24"/>
+          <w:szCs w:val="24"/>
+        </w:rPr>
+      </w:pPr>
+      <w:r>
+        <w:rPr>
+          <w:sz w:val="24"/>
+          <w:szCs w:val="24"/>
+        </w:rPr>
+        <w:tab/>
+        <w:t>movq $60, %rax</w:t>
+      </w:r>
+    </w:p>
+    <w:p>
+      <w:pPr>
+        <w:pStyle w:val="Normal"/>
+        <w:rPr>
+          <w:sz w:val="24"/>
+          <w:szCs w:val="24"/>
+        </w:rPr>
+      </w:pPr>
+      <w:r>
+        <w:rPr>
+          <w:sz w:val="24"/>
+          <w:szCs w:val="24"/>
+        </w:rPr>
+        <w:tab/>
+        <w:t>xorq %rsi, %rsi</w:t>
+      </w:r>
+    </w:p>
+    <w:p>
+      <w:pPr>
+        <w:pStyle w:val="Normal"/>
+        <w:rPr>
+          <w:sz w:val="24"/>
+          <w:szCs w:val="24"/>
+        </w:rPr>
+      </w:pPr>
+      <w:r>
+        <w:rPr>
+          <w:sz w:val="24"/>
+          <w:szCs w:val="24"/>
+        </w:rPr>
+        <w:tab/>
+        <w:t>syscall</w:t>
+      </w:r>
+    </w:p>
+    <w:p>
+      <w:pPr>
+        <w:pStyle w:val="Normal"/>
+        <w:rPr>
+          <w:sz w:val="24"/>
+          <w:szCs w:val="24"/>
+        </w:rPr>
+      </w:pPr>
+      <w:r>
+        <w:rPr>
+          <w:sz w:val="24"/>
+          <w:szCs w:val="24"/>
+        </w:rPr>
+      </w:r>
+    </w:p>
+    <w:p>
+      <w:pPr>
+        <w:pStyle w:val="Normal"/>
+        <w:rPr>
+          <w:sz w:val="24"/>
+          <w:szCs w:val="24"/>
+        </w:rPr>
+      </w:pPr>
+      <w:r>
+        <w:rPr/>
+        <w:drawing>
+          <wp:inline distT="0" distB="0" distL="0" distR="0">
+            <wp:extent cx="5943600" cy="3228340"/>
+            <wp:effectExtent l="0" t="0" r="0" b="0"/>
+            <wp:docPr id="15" name="Рисунок 28" descr="D:\SP-Lab_3\Screenshot_20190319_223633.png"/>
+            <wp:cNvGraphicFramePr>
+              <a:graphicFrameLocks xmlns:a="http://schemas.openxmlformats.org/drawingml/2006/main" noChangeAspect="1"/>
+            </wp:cNvGraphicFramePr>
+            <a:graphic xmlns:a="http://schemas.openxmlformats.org/drawingml/2006/main">
+              <a:graphicData uri="http://schemas.openxmlformats.org/drawingml/2006/picture">
+                <pic:pic xmlns:pic="http://schemas.openxmlformats.org/drawingml/2006/picture">
+                  <pic:nvPicPr>
+                    <pic:cNvPr id="15" name="Рисунок 28" descr="D:\SP-Lab_3\Screenshot_20190319_223633.png"/>
+                    <pic:cNvPicPr>
+                      <a:picLocks noChangeAspect="1" noChangeArrowheads="1"/>
+                    </pic:cNvPicPr>
+                  </pic:nvPicPr>
+                  <pic:blipFill>
+                    <a:blip r:embed="rId16"/>
+                    <a:stretch>
+                      <a:fillRect/>
+                    </a:stretch>
+                  </pic:blipFill>
+                  <pic:spPr bwMode="auto">
+                    <a:xfrm>
+                      <a:off x="0" y="0"/>
+                      <a:ext cx="5943600" cy="3228340"/>
+                    </a:xfrm>
+                    <a:prstGeom prst="rect">
+                      <a:avLst/>
+                    </a:prstGeom>
+                  </pic:spPr>
+                </pic:pic>
+              </a:graphicData>
+            </a:graphic>
+          </wp:inline>
+        </w:drawing>
+      </w:r>
+    </w:p>
+    <w:p>
+      <w:pPr>
+        <w:pStyle w:val="Normal"/>
+        <w:rPr/>
+      </w:pPr>
+      <w:r>
+        <w:rPr/>
+        <w:drawing>
+          <wp:inline distT="0" distB="0" distL="0" distR="0">
+            <wp:extent cx="5943600" cy="3228340"/>
+            <wp:effectExtent l="0" t="0" r="0" b="0"/>
+            <wp:docPr id="16" name="Рисунок 29" descr="D:\SP-Lab_3\Screenshot_20190319_224051.png"/>
+            <wp:cNvGraphicFramePr>
+              <a:graphicFrameLocks xmlns:a="http://schemas.openxmlformats.org/drawingml/2006/main" noChangeAspect="1"/>
+            </wp:cNvGraphicFramePr>
+            <a:graphic xmlns:a="http://schemas.openxmlformats.org/drawingml/2006/main">
+              <a:graphicData uri="http://schemas.openxmlformats.org/drawingml/2006/picture">
+                <pic:pic xmlns:pic="http://schemas.openxmlformats.org/drawingml/2006/picture">
+                  <pic:nvPicPr>
+                    <pic:cNvPr id="16" name="Рисунок 29" descr="D:\SP-Lab_3\Screenshot_20190319_224051.png"/>
+                    <pic:cNvPicPr>
+                      <a:picLocks noChangeAspect="1" noChangeArrowheads="1"/>
+                    </pic:cNvPicPr>
+                  </pic:nvPicPr>
+                  <pic:blipFill>
+                    <a:blip r:embed="rId17"/>
+                    <a:stretch>
+                      <a:fillRect/>
+                    </a:stretch>
+                  </pic:blipFill>
+                  <pic:spPr bwMode="auto">
+                    <a:xfrm>
+                      <a:off x="0" y="0"/>
+                      <a:ext cx="5943600" cy="3228340"/>
+                    </a:xfrm>
+                    <a:prstGeom prst="rect">
+                      <a:avLst/>
+                    </a:prstGeom>
+                  </pic:spPr>
+                </pic:pic>
+              </a:graphicData>
+            </a:graphic>
+          </wp:inline>
+        </w:drawing>
+      </w:r>
+    </w:p>
+    <w:p>
+      <w:pPr>
+        <w:pStyle w:val="Normal"/>
+        <w:rPr/>
+      </w:pPr>
+      <w:r>
+        <w:rPr/>
+        <w:drawing>
+          <wp:inline distT="0" distB="0" distL="0" distR="0">
+            <wp:extent cx="5943600" cy="3228340"/>
+            <wp:effectExtent l="0" t="0" r="0" b="0"/>
+            <wp:docPr id="17" name="Рисунок 30" descr="D:\SP-Lab_3\Screenshot_20190319_224208.png"/>
+            <wp:cNvGraphicFramePr>
+              <a:graphicFrameLocks xmlns:a="http://schemas.openxmlformats.org/drawingml/2006/main" noChangeAspect="1"/>
+            </wp:cNvGraphicFramePr>
+            <a:graphic xmlns:a="http://schemas.openxmlformats.org/drawingml/2006/main">
+              <a:graphicData uri="http://schemas.openxmlformats.org/drawingml/2006/picture">
+                <pic:pic xmlns:pic="http://schemas.openxmlformats.org/drawingml/2006/picture">
+                  <pic:nvPicPr>
+                    <pic:cNvPr id="17" name="Рисунок 30" descr="D:\SP-Lab_3\Screenshot_20190319_224208.png"/>
+                    <pic:cNvPicPr>
+                      <a:picLocks noChangeAspect="1" noChangeArrowheads="1"/>
+                    </pic:cNvPicPr>
+                  </pic:nvPicPr>
+                  <pic:blipFill>
+                    <a:blip r:embed="rId18"/>
+                    <a:stretch>
+                      <a:fillRect/>
+                    </a:stretch>
+                  </pic:blipFill>
+                  <pic:spPr bwMode="auto">
+                    <a:xfrm>
+                      <a:off x="0" y="0"/>
+                      <a:ext cx="5943600" cy="3228340"/>
+                    </a:xfrm>
+                    <a:prstGeom prst="rect">
+                      <a:avLst/>
+                    </a:prstGeom>
+                  </pic:spPr>
+                </pic:pic>
+              </a:graphicData>
+            </a:graphic>
+          </wp:inline>
+        </w:drawing>
+      </w:r>
+    </w:p>
+    <w:p>
+      <w:pPr>
+        <w:pStyle w:val="Normal"/>
         <w:rPr/>
       </w:pPr>
       <w:r>
@@ -2513,7 +3833,7 @@
             <wp:extent cx="5738495" cy="2964180"/>
             <wp:effectExtent l="0" t="0" r="0" b="0"/>
             <wp:wrapSquare wrapText="largest"/>
-            <wp:docPr id="15" name="Image8" descr=""/>
+            <wp:docPr id="18" name="Image8" descr=""/>
             <wp:cNvGraphicFramePr>
               <a:graphicFrameLocks xmlns:a="http://schemas.openxmlformats.org/drawingml/2006/main" noChangeAspect="1"/>
             </wp:cNvGraphicFramePr>
@@ -2521,13 +3841,13 @@
               <a:graphicData uri="http://schemas.openxmlformats.org/drawingml/2006/picture">
                 <pic:pic xmlns:pic="http://schemas.openxmlformats.org/drawingml/2006/picture">
                   <pic:nvPicPr>
-                    <pic:cNvPr id="15" name="Image8" descr=""/>
+                    <pic:cNvPr id="18" name="Image8" descr=""/>
                     <pic:cNvPicPr>
                       <a:picLocks noChangeAspect="1" noChangeArrowheads="1"/>
                     </pic:cNvPicPr>
                   </pic:nvPicPr>
                   <pic:blipFill>
-                    <a:blip r:embed="rId16"/>
+                    <a:blip r:embed="rId19"/>
                     <a:stretch>
                       <a:fillRect/>
                     </a:stretch>
@@ -2603,7 +3923,7 @@
             <wp:extent cx="5742305" cy="2962910"/>
             <wp:effectExtent l="0" t="0" r="0" b="0"/>
             <wp:wrapSquare wrapText="largest"/>
-            <wp:docPr id="16" name="Image9" descr=""/>
+            <wp:docPr id="19" name="Image9" descr=""/>
             <wp:cNvGraphicFramePr>
               <a:graphicFrameLocks xmlns:a="http://schemas.openxmlformats.org/drawingml/2006/main" noChangeAspect="1"/>
             </wp:cNvGraphicFramePr>
@@ -2611,13 +3931,13 @@
               <a:graphicData uri="http://schemas.openxmlformats.org/drawingml/2006/picture">
                 <pic:pic xmlns:pic="http://schemas.openxmlformats.org/drawingml/2006/picture">
                   <pic:nvPicPr>
-                    <pic:cNvPr id="16" name="Image9" descr=""/>
+                    <pic:cNvPr id="19" name="Image9" descr=""/>
                     <pic:cNvPicPr>
                       <a:picLocks noChangeAspect="1" noChangeArrowheads="1"/>
                     </pic:cNvPicPr>
                   </pic:nvPicPr>
                   <pic:blipFill>
-                    <a:blip r:embed="rId17"/>
+                    <a:blip r:embed="rId20"/>
                     <a:stretch>
                       <a:fillRect/>
                     </a:stretch>
@@ -2693,7 +4013,7 @@
             <wp:extent cx="5742305" cy="2962910"/>
             <wp:effectExtent l="0" t="0" r="0" b="0"/>
             <wp:wrapSquare wrapText="largest"/>
-            <wp:docPr id="17" name="Image10" descr=""/>
+            <wp:docPr id="20" name="Image10" descr=""/>
             <wp:cNvGraphicFramePr>
               <a:graphicFrameLocks xmlns:a="http://schemas.openxmlformats.org/drawingml/2006/main" noChangeAspect="1"/>
             </wp:cNvGraphicFramePr>
@@ -2701,13 +4021,13 @@
               <a:graphicData uri="http://schemas.openxmlformats.org/drawingml/2006/picture">
                 <pic:pic xmlns:pic="http://schemas.openxmlformats.org/drawingml/2006/picture">
                   <pic:nvPicPr>
-                    <pic:cNvPr id="17" name="Image10" descr=""/>
+                    <pic:cNvPr id="20" name="Image10" descr=""/>
                     <pic:cNvPicPr>
                       <a:picLocks noChangeAspect="1" noChangeArrowheads="1"/>
                     </pic:cNvPicPr>
                   </pic:nvPicPr>
                   <pic:blipFill>
-                    <a:blip r:embed="rId18"/>
+                    <a:blip r:embed="rId21"/>
                     <a:stretch>
                       <a:fillRect/>
                     </a:stretch>
@@ -2765,7 +4085,7 @@
             <wp:extent cx="5742305" cy="2962910"/>
             <wp:effectExtent l="0" t="0" r="0" b="0"/>
             <wp:wrapSquare wrapText="largest"/>
-            <wp:docPr id="18" name="Image11" descr=""/>
+            <wp:docPr id="21" name="Image11" descr=""/>
             <wp:cNvGraphicFramePr>
               <a:graphicFrameLocks xmlns:a="http://schemas.openxmlformats.org/drawingml/2006/main" noChangeAspect="1"/>
             </wp:cNvGraphicFramePr>
@@ -2773,13 +4093,13 @@
               <a:graphicData uri="http://schemas.openxmlformats.org/drawingml/2006/picture">
                 <pic:pic xmlns:pic="http://schemas.openxmlformats.org/drawingml/2006/picture">
                   <pic:nvPicPr>
-                    <pic:cNvPr id="18" name="Image11" descr=""/>
+                    <pic:cNvPr id="21" name="Image11" descr=""/>
                     <pic:cNvPicPr>
                       <a:picLocks noChangeAspect="1" noChangeArrowheads="1"/>
                     </pic:cNvPicPr>
                   </pic:nvPicPr>
                   <pic:blipFill>
-                    <a:blip r:embed="rId19"/>
+                    <a:blip r:embed="rId22"/>
                     <a:stretch>
                       <a:fillRect/>
                     </a:stretch>
@@ -5040,7 +6360,7 @@
           <wp:inline distT="0" distB="0" distL="0" distR="0">
             <wp:extent cx="5943600" cy="3341370"/>
             <wp:effectExtent l="0" t="0" r="0" b="0"/>
-            <wp:docPr id="19" name="Рисунок 4" descr=""/>
+            <wp:docPr id="22" name="Рисунок 4" descr=""/>
             <wp:cNvGraphicFramePr>
               <a:graphicFrameLocks xmlns:a="http://schemas.openxmlformats.org/drawingml/2006/main" noChangeAspect="1"/>
             </wp:cNvGraphicFramePr>
@@ -5048,203 +6368,7 @@
               <a:graphicData uri="http://schemas.openxmlformats.org/drawingml/2006/picture">
                 <pic:pic xmlns:pic="http://schemas.openxmlformats.org/drawingml/2006/picture">
                   <pic:nvPicPr>
-                    <pic:cNvPr id="19" name="Рисунок 4" descr=""/>
-                    <pic:cNvPicPr>
-                      <a:picLocks noChangeAspect="1" noChangeArrowheads="1"/>
-                    </pic:cNvPicPr>
-                  </pic:nvPicPr>
-                  <pic:blipFill>
-                    <a:blip r:embed="rId20"/>
-                    <a:stretch>
-                      <a:fillRect/>
-                    </a:stretch>
-                  </pic:blipFill>
-                  <pic:spPr bwMode="auto">
-                    <a:xfrm>
-                      <a:off x="0" y="0"/>
-                      <a:ext cx="5943600" cy="3341370"/>
-                    </a:xfrm>
-                    <a:prstGeom prst="rect">
-                      <a:avLst/>
-                    </a:prstGeom>
-                  </pic:spPr>
-                </pic:pic>
-              </a:graphicData>
-            </a:graphic>
-          </wp:inline>
-        </w:drawing>
-      </w:r>
-    </w:p>
-    <w:p>
-      <w:pPr>
-        <w:pStyle w:val="Normal"/>
-        <w:rPr/>
-      </w:pPr>
-      <w:r>
-        <w:rPr/>
-      </w:r>
-    </w:p>
-    <w:p>
-      <w:pPr>
-        <w:pStyle w:val="Normal"/>
-        <w:rPr/>
-      </w:pPr>
-      <w:r>
-        <w:rPr/>
-        <w:drawing>
-          <wp:inline distT="0" distB="0" distL="0" distR="0">
-            <wp:extent cx="5943600" cy="3341370"/>
-            <wp:effectExtent l="0" t="0" r="0" b="0"/>
-            <wp:docPr id="20" name="Рисунок 5" descr=""/>
-            <wp:cNvGraphicFramePr>
-              <a:graphicFrameLocks xmlns:a="http://schemas.openxmlformats.org/drawingml/2006/main" noChangeAspect="1"/>
-            </wp:cNvGraphicFramePr>
-            <a:graphic xmlns:a="http://schemas.openxmlformats.org/drawingml/2006/main">
-              <a:graphicData uri="http://schemas.openxmlformats.org/drawingml/2006/picture">
-                <pic:pic xmlns:pic="http://schemas.openxmlformats.org/drawingml/2006/picture">
-                  <pic:nvPicPr>
-                    <pic:cNvPr id="20" name="Рисунок 5" descr=""/>
-                    <pic:cNvPicPr>
-                      <a:picLocks noChangeAspect="1" noChangeArrowheads="1"/>
-                    </pic:cNvPicPr>
-                  </pic:nvPicPr>
-                  <pic:blipFill>
-                    <a:blip r:embed="rId21"/>
-                    <a:stretch>
-                      <a:fillRect/>
-                    </a:stretch>
-                  </pic:blipFill>
-                  <pic:spPr bwMode="auto">
-                    <a:xfrm>
-                      <a:off x="0" y="0"/>
-                      <a:ext cx="5943600" cy="3341370"/>
-                    </a:xfrm>
-                    <a:prstGeom prst="rect">
-                      <a:avLst/>
-                    </a:prstGeom>
-                  </pic:spPr>
-                </pic:pic>
-              </a:graphicData>
-            </a:graphic>
-          </wp:inline>
-        </w:drawing>
-      </w:r>
-    </w:p>
-    <w:p>
-      <w:pPr>
-        <w:pStyle w:val="Normal"/>
-        <w:rPr/>
-      </w:pPr>
-      <w:r>
-        <w:rPr/>
-      </w:r>
-    </w:p>
-    <w:p>
-      <w:pPr>
-        <w:pStyle w:val="Normal"/>
-        <w:tabs>
-          <w:tab w:val="left" w:pos="3350" w:leader="none"/>
-        </w:tabs>
-        <w:rPr/>
-      </w:pPr>
-      <w:r>
-        <w:rPr/>
-        <w:tab/>
-      </w:r>
-    </w:p>
-    <w:p>
-      <w:pPr>
-        <w:pStyle w:val="Normal"/>
-        <w:rPr/>
-      </w:pPr>
-      <w:r>
-        <w:rPr/>
-      </w:r>
-    </w:p>
-    <w:p>
-      <w:pPr>
-        <w:pStyle w:val="Normal"/>
-        <w:rPr/>
-      </w:pPr>
-      <w:r>
-        <w:rPr/>
-      </w:r>
-    </w:p>
-    <w:p>
-      <w:pPr>
-        <w:pStyle w:val="Normal"/>
-        <w:rPr/>
-      </w:pPr>
-      <w:r>
-        <w:rPr/>
-        <w:drawing>
-          <wp:inline distT="0" distB="0" distL="0" distR="0">
-            <wp:extent cx="5943600" cy="3341370"/>
-            <wp:effectExtent l="0" t="0" r="0" b="0"/>
-            <wp:docPr id="21" name="Рисунок 6" descr=""/>
-            <wp:cNvGraphicFramePr>
-              <a:graphicFrameLocks xmlns:a="http://schemas.openxmlformats.org/drawingml/2006/main" noChangeAspect="1"/>
-            </wp:cNvGraphicFramePr>
-            <a:graphic xmlns:a="http://schemas.openxmlformats.org/drawingml/2006/main">
-              <a:graphicData uri="http://schemas.openxmlformats.org/drawingml/2006/picture">
-                <pic:pic xmlns:pic="http://schemas.openxmlformats.org/drawingml/2006/picture">
-                  <pic:nvPicPr>
-                    <pic:cNvPr id="21" name="Рисунок 6" descr=""/>
-                    <pic:cNvPicPr>
-                      <a:picLocks noChangeAspect="1" noChangeArrowheads="1"/>
-                    </pic:cNvPicPr>
-                  </pic:nvPicPr>
-                  <pic:blipFill>
-                    <a:blip r:embed="rId22"/>
-                    <a:stretch>
-                      <a:fillRect/>
-                    </a:stretch>
-                  </pic:blipFill>
-                  <pic:spPr bwMode="auto">
-                    <a:xfrm>
-                      <a:off x="0" y="0"/>
-                      <a:ext cx="5943600" cy="3341370"/>
-                    </a:xfrm>
-                    <a:prstGeom prst="rect">
-                      <a:avLst/>
-                    </a:prstGeom>
-                  </pic:spPr>
-                </pic:pic>
-              </a:graphicData>
-            </a:graphic>
-          </wp:inline>
-        </w:drawing>
-      </w:r>
-    </w:p>
-    <w:p>
-      <w:pPr>
-        <w:pStyle w:val="Normal"/>
-        <w:rPr/>
-      </w:pPr>
-      <w:r>
-        <w:rPr/>
-      </w:r>
-    </w:p>
-    <w:p>
-      <w:pPr>
-        <w:pStyle w:val="Normal"/>
-        <w:rPr/>
-      </w:pPr>
-      <w:r>
-        <w:rPr/>
-        <w:drawing>
-          <wp:inline distT="0" distB="0" distL="0" distR="0">
-            <wp:extent cx="5943600" cy="3341370"/>
-            <wp:effectExtent l="0" t="0" r="0" b="0"/>
-            <wp:docPr id="22" name="Рисунок 7" descr=""/>
-            <wp:cNvGraphicFramePr>
-              <a:graphicFrameLocks xmlns:a="http://schemas.openxmlformats.org/drawingml/2006/main" noChangeAspect="1"/>
-            </wp:cNvGraphicFramePr>
-            <a:graphic xmlns:a="http://schemas.openxmlformats.org/drawingml/2006/main">
-              <a:graphicData uri="http://schemas.openxmlformats.org/drawingml/2006/picture">
-                <pic:pic xmlns:pic="http://schemas.openxmlformats.org/drawingml/2006/picture">
-                  <pic:nvPicPr>
-                    <pic:cNvPr id="22" name="Рисунок 7" descr=""/>
+                    <pic:cNvPr id="22" name="Рисунок 4" descr=""/>
                     <pic:cNvPicPr>
                       <a:picLocks noChangeAspect="1" noChangeArrowheads="1"/>
                     </pic:cNvPicPr>
@@ -5287,38 +6411,11 @@
       </w:pPr>
       <w:r>
         <w:rPr/>
-      </w:r>
-    </w:p>
-    <w:p>
-      <w:pPr>
-        <w:pStyle w:val="Normal"/>
-        <w:rPr/>
-      </w:pPr>
-      <w:r>
-        <w:rPr/>
-      </w:r>
-    </w:p>
-    <w:p>
-      <w:pPr>
-        <w:pStyle w:val="Normal"/>
-        <w:rPr/>
-      </w:pPr>
-      <w:r>
-        <w:rPr/>
-      </w:r>
-    </w:p>
-    <w:p>
-      <w:pPr>
-        <w:pStyle w:val="Normal"/>
-        <w:rPr/>
-      </w:pPr>
-      <w:r>
-        <w:rPr/>
         <w:drawing>
           <wp:inline distT="0" distB="0" distL="0" distR="0">
             <wp:extent cx="5943600" cy="3341370"/>
             <wp:effectExtent l="0" t="0" r="0" b="0"/>
-            <wp:docPr id="23" name="Рисунок 8" descr=""/>
+            <wp:docPr id="23" name="Рисунок 5" descr=""/>
             <wp:cNvGraphicFramePr>
               <a:graphicFrameLocks xmlns:a="http://schemas.openxmlformats.org/drawingml/2006/main" noChangeAspect="1"/>
             </wp:cNvGraphicFramePr>
@@ -5326,7 +6423,7 @@
               <a:graphicData uri="http://schemas.openxmlformats.org/drawingml/2006/picture">
                 <pic:pic xmlns:pic="http://schemas.openxmlformats.org/drawingml/2006/picture">
                   <pic:nvPicPr>
-                    <pic:cNvPr id="23" name="Рисунок 8" descr=""/>
+                    <pic:cNvPr id="23" name="Рисунок 5" descr=""/>
                     <pic:cNvPicPr>
                       <a:picLocks noChangeAspect="1" noChangeArrowheads="1"/>
                     </pic:cNvPicPr>
@@ -5352,8 +6449,575 @@
           </wp:inline>
         </w:drawing>
       </w:r>
+    </w:p>
+    <w:p>
+      <w:pPr>
+        <w:pStyle w:val="Normal"/>
+        <w:rPr/>
+      </w:pPr>
+      <w:r>
+        <w:rPr/>
+      </w:r>
+    </w:p>
+    <w:p>
+      <w:pPr>
+        <w:pStyle w:val="Normal"/>
+        <w:tabs>
+          <w:tab w:val="left" w:pos="3350" w:leader="none"/>
+        </w:tabs>
+        <w:rPr/>
+      </w:pPr>
+      <w:r>
+        <w:rPr/>
+        <w:tab/>
+      </w:r>
+    </w:p>
+    <w:p>
+      <w:pPr>
+        <w:pStyle w:val="Normal"/>
+        <w:rPr/>
+      </w:pPr>
+      <w:r>
+        <w:rPr/>
+      </w:r>
+    </w:p>
+    <w:p>
+      <w:pPr>
+        <w:pStyle w:val="Normal"/>
+        <w:rPr/>
+      </w:pPr>
+      <w:r>
+        <w:rPr/>
+      </w:r>
+    </w:p>
+    <w:p>
+      <w:pPr>
+        <w:pStyle w:val="Normal"/>
+        <w:rPr/>
+      </w:pPr>
+      <w:r>
+        <w:rPr/>
+        <w:drawing>
+          <wp:inline distT="0" distB="0" distL="0" distR="0">
+            <wp:extent cx="5943600" cy="3341370"/>
+            <wp:effectExtent l="0" t="0" r="0" b="0"/>
+            <wp:docPr id="24" name="Рисунок 6" descr=""/>
+            <wp:cNvGraphicFramePr>
+              <a:graphicFrameLocks xmlns:a="http://schemas.openxmlformats.org/drawingml/2006/main" noChangeAspect="1"/>
+            </wp:cNvGraphicFramePr>
+            <a:graphic xmlns:a="http://schemas.openxmlformats.org/drawingml/2006/main">
+              <a:graphicData uri="http://schemas.openxmlformats.org/drawingml/2006/picture">
+                <pic:pic xmlns:pic="http://schemas.openxmlformats.org/drawingml/2006/picture">
+                  <pic:nvPicPr>
+                    <pic:cNvPr id="24" name="Рисунок 6" descr=""/>
+                    <pic:cNvPicPr>
+                      <a:picLocks noChangeAspect="1" noChangeArrowheads="1"/>
+                    </pic:cNvPicPr>
+                  </pic:nvPicPr>
+                  <pic:blipFill>
+                    <a:blip r:embed="rId25"/>
+                    <a:stretch>
+                      <a:fillRect/>
+                    </a:stretch>
+                  </pic:blipFill>
+                  <pic:spPr bwMode="auto">
+                    <a:xfrm>
+                      <a:off x="0" y="0"/>
+                      <a:ext cx="5943600" cy="3341370"/>
+                    </a:xfrm>
+                    <a:prstGeom prst="rect">
+                      <a:avLst/>
+                    </a:prstGeom>
+                  </pic:spPr>
+                </pic:pic>
+              </a:graphicData>
+            </a:graphic>
+          </wp:inline>
+        </w:drawing>
+      </w:r>
+    </w:p>
+    <w:p>
+      <w:pPr>
+        <w:pStyle w:val="Normal"/>
+        <w:rPr/>
+      </w:pPr>
+      <w:r>
+        <w:rPr/>
+      </w:r>
+    </w:p>
+    <w:p>
+      <w:pPr>
+        <w:pStyle w:val="Normal"/>
+        <w:rPr/>
+      </w:pPr>
+      <w:r>
+        <w:rPr/>
+        <w:drawing>
+          <wp:inline distT="0" distB="0" distL="0" distR="0">
+            <wp:extent cx="5943600" cy="3341370"/>
+            <wp:effectExtent l="0" t="0" r="0" b="0"/>
+            <wp:docPr id="25" name="Рисунок 7" descr=""/>
+            <wp:cNvGraphicFramePr>
+              <a:graphicFrameLocks xmlns:a="http://schemas.openxmlformats.org/drawingml/2006/main" noChangeAspect="1"/>
+            </wp:cNvGraphicFramePr>
+            <a:graphic xmlns:a="http://schemas.openxmlformats.org/drawingml/2006/main">
+              <a:graphicData uri="http://schemas.openxmlformats.org/drawingml/2006/picture">
+                <pic:pic xmlns:pic="http://schemas.openxmlformats.org/drawingml/2006/picture">
+                  <pic:nvPicPr>
+                    <pic:cNvPr id="25" name="Рисунок 7" descr=""/>
+                    <pic:cNvPicPr>
+                      <a:picLocks noChangeAspect="1" noChangeArrowheads="1"/>
+                    </pic:cNvPicPr>
+                  </pic:nvPicPr>
+                  <pic:blipFill>
+                    <a:blip r:embed="rId26"/>
+                    <a:stretch>
+                      <a:fillRect/>
+                    </a:stretch>
+                  </pic:blipFill>
+                  <pic:spPr bwMode="auto">
+                    <a:xfrm>
+                      <a:off x="0" y="0"/>
+                      <a:ext cx="5943600" cy="3341370"/>
+                    </a:xfrm>
+                    <a:prstGeom prst="rect">
+                      <a:avLst/>
+                    </a:prstGeom>
+                  </pic:spPr>
+                </pic:pic>
+              </a:graphicData>
+            </a:graphic>
+          </wp:inline>
+        </w:drawing>
+      </w:r>
+    </w:p>
+    <w:p>
+      <w:pPr>
+        <w:pStyle w:val="Normal"/>
+        <w:rPr/>
+      </w:pPr>
+      <w:r>
+        <w:rPr/>
+      </w:r>
+    </w:p>
+    <w:p>
+      <w:pPr>
+        <w:pStyle w:val="Normal"/>
+        <w:rPr/>
+      </w:pPr>
+      <w:r>
+        <w:rPr/>
+      </w:r>
+    </w:p>
+    <w:p>
+      <w:pPr>
+        <w:pStyle w:val="Normal"/>
+        <w:rPr/>
+      </w:pPr>
+      <w:r>
+        <w:rPr/>
+      </w:r>
+    </w:p>
+    <w:p>
+      <w:pPr>
+        <w:pStyle w:val="Normal"/>
+        <w:rPr/>
+      </w:pPr>
+      <w:r>
+        <w:rPr/>
+      </w:r>
+    </w:p>
+    <w:p>
+      <w:pPr>
+        <w:pStyle w:val="Normal"/>
+        <w:rPr/>
+      </w:pPr>
+      <w:r>
+        <w:rPr/>
+        <w:drawing>
+          <wp:inline distT="0" distB="0" distL="0" distR="0">
+            <wp:extent cx="5943600" cy="3341370"/>
+            <wp:effectExtent l="0" t="0" r="0" b="0"/>
+            <wp:docPr id="26" name="Рисунок 8" descr=""/>
+            <wp:cNvGraphicFramePr>
+              <a:graphicFrameLocks xmlns:a="http://schemas.openxmlformats.org/drawingml/2006/main" noChangeAspect="1"/>
+            </wp:cNvGraphicFramePr>
+            <a:graphic xmlns:a="http://schemas.openxmlformats.org/drawingml/2006/main">
+              <a:graphicData uri="http://schemas.openxmlformats.org/drawingml/2006/picture">
+                <pic:pic xmlns:pic="http://schemas.openxmlformats.org/drawingml/2006/picture">
+                  <pic:nvPicPr>
+                    <pic:cNvPr id="26" name="Рисунок 8" descr=""/>
+                    <pic:cNvPicPr>
+                      <a:picLocks noChangeAspect="1" noChangeArrowheads="1"/>
+                    </pic:cNvPicPr>
+                  </pic:nvPicPr>
+                  <pic:blipFill>
+                    <a:blip r:embed="rId27"/>
+                    <a:stretch>
+                      <a:fillRect/>
+                    </a:stretch>
+                  </pic:blipFill>
+                  <pic:spPr bwMode="auto">
+                    <a:xfrm>
+                      <a:off x="0" y="0"/>
+                      <a:ext cx="5943600" cy="3341370"/>
+                    </a:xfrm>
+                    <a:prstGeom prst="rect">
+                      <a:avLst/>
+                    </a:prstGeom>
+                  </pic:spPr>
+                </pic:pic>
+              </a:graphicData>
+            </a:graphic>
+          </wp:inline>
+        </w:drawing>
+      </w:r>
+    </w:p>
+    <w:p>
+      <w:pPr>
+        <w:pStyle w:val="Normal"/>
+        <w:rPr/>
+      </w:pPr>
+      <w:r>
+        <w:rPr/>
+      </w:r>
+    </w:p>
+    <w:p>
+      <w:pPr>
+        <w:pStyle w:val="Normal"/>
+        <w:rPr/>
+      </w:pPr>
+      <w:r>
+        <w:rPr/>
+      </w:r>
+    </w:p>
+    <w:p>
+      <w:pPr>
+        <w:pStyle w:val="Normal"/>
+        <w:spacing w:lineRule="auto" w:line="240" w:before="0" w:after="0"/>
+        <w:rPr>
+          <w:rFonts w:ascii="Arial" w:hAnsi="Arial" w:cs="Arial"/>
+          <w:color w:val="000000"/>
+          <w:sz w:val="24"/>
+          <w:szCs w:val="24"/>
+          <w:lang w:val="ru-RU"/>
+        </w:rPr>
+      </w:pPr>
+      <w:r>
+        <w:rPr>
+          <w:rFonts w:cs="Arial" w:ascii="Arial" w:hAnsi="Arial"/>
+          <w:color w:val="000000"/>
+          <w:sz w:val="24"/>
+          <w:szCs w:val="24"/>
+          <w:lang w:val="ru-RU"/>
+        </w:rPr>
+      </w:r>
+    </w:p>
+    <w:p>
+      <w:pPr>
+        <w:pStyle w:val="Normal"/>
+        <w:spacing w:lineRule="auto" w:line="240" w:before="0" w:after="28"/>
+        <w:rPr>
+          <w:rFonts w:ascii="Arial" w:hAnsi="Arial" w:cs="Arial"/>
+          <w:color w:val="000000"/>
+          <w:sz w:val="28"/>
+          <w:szCs w:val="28"/>
+        </w:rPr>
+      </w:pPr>
+      <w:r>
+        <w:rPr>
+          <w:rFonts w:cs="Arial" w:ascii="Arial" w:hAnsi="Arial"/>
+          <w:color w:val="000000"/>
+          <w:sz w:val="28"/>
+          <w:szCs w:val="28"/>
+        </w:rPr>
+        <w:t xml:space="preserve">16. Write an X86-64 assembly language program to read a text (string of characters of any length (maximum 1024 characters)) from the keyboard and perform the following operations on the text : </w:t>
+      </w:r>
+    </w:p>
+    <w:p>
+      <w:pPr>
+        <w:pStyle w:val="Normal"/>
+        <w:spacing w:lineRule="auto" w:line="240" w:before="0" w:after="28"/>
+        <w:rPr>
+          <w:rFonts w:ascii="Arial" w:hAnsi="Arial" w:cs="Arial"/>
+          <w:color w:val="000000"/>
+          <w:sz w:val="28"/>
+          <w:szCs w:val="28"/>
+        </w:rPr>
+      </w:pPr>
+      <w:r>
+        <w:rPr>
+          <w:rFonts w:cs="Arial" w:ascii="Arial" w:hAnsi="Arial"/>
+          <w:color w:val="000000"/>
+          <w:sz w:val="28"/>
+          <w:szCs w:val="28"/>
+        </w:rPr>
+        <w:t xml:space="preserve">a) Convert all the uppercase alphabets in the text to lowercase and print the output on the screen </w:t>
+      </w:r>
+    </w:p>
+    <w:p>
+      <w:pPr>
+        <w:pStyle w:val="Normal"/>
+        <w:spacing w:lineRule="auto" w:line="240" w:before="0" w:after="28"/>
+        <w:rPr>
+          <w:rFonts w:ascii="Arial" w:hAnsi="Arial" w:cs="Arial"/>
+          <w:color w:val="000000"/>
+          <w:sz w:val="28"/>
+          <w:szCs w:val="28"/>
+        </w:rPr>
+      </w:pPr>
+      <w:r>
+        <w:rPr>
+          <w:rFonts w:cs="Arial" w:ascii="Arial" w:hAnsi="Arial"/>
+          <w:color w:val="000000"/>
+          <w:sz w:val="28"/>
+          <w:szCs w:val="28"/>
+        </w:rPr>
+        <w:t xml:space="preserve">b) Convert all the lowercase alphabets in the text to uppercase and print the output on the screen </w:t>
+      </w:r>
+    </w:p>
+    <w:p>
+      <w:pPr>
+        <w:pStyle w:val="Normal"/>
+        <w:spacing w:lineRule="auto" w:line="240" w:before="0" w:after="0"/>
+        <w:rPr>
+          <w:rFonts w:ascii="Arial" w:hAnsi="Arial" w:cs="Arial"/>
+          <w:color w:val="000000"/>
+          <w:sz w:val="28"/>
+          <w:szCs w:val="28"/>
+        </w:rPr>
+      </w:pPr>
+      <w:r>
+        <w:rPr>
+          <w:rFonts w:cs="Arial" w:ascii="Arial" w:hAnsi="Arial"/>
+          <w:color w:val="000000"/>
+          <w:sz w:val="28"/>
+          <w:szCs w:val="28"/>
+        </w:rPr>
+        <w:t xml:space="preserve">c) Convert first letter of every word in the text to uppercase if it is in lowercase and all other letters in every word to lower case and print the output on the screen </w:t>
+      </w:r>
+    </w:p>
+    <w:p>
+      <w:pPr>
+        <w:pStyle w:val="Normal"/>
+        <w:rPr/>
+      </w:pPr>
+      <w:r>
+        <w:rPr/>
+      </w:r>
+    </w:p>
+    <w:p>
+      <w:pPr>
+        <w:pStyle w:val="Normal"/>
+        <w:rPr/>
+      </w:pPr>
       <w:bookmarkStart w:id="0" w:name="_GoBack"/>
       <w:bookmarkEnd w:id="0"/>
+      <w:r>
+        <w:rPr/>
+        <w:drawing>
+          <wp:inline distT="0" distB="0" distL="0" distR="0">
+            <wp:extent cx="5943600" cy="3228340"/>
+            <wp:effectExtent l="0" t="0" r="0" b="0"/>
+            <wp:docPr id="27" name="Рисунок 31" descr="D:\SP-Lab_3\Screenshot_20190319_205932.png"/>
+            <wp:cNvGraphicFramePr>
+              <a:graphicFrameLocks xmlns:a="http://schemas.openxmlformats.org/drawingml/2006/main" noChangeAspect="1"/>
+            </wp:cNvGraphicFramePr>
+            <a:graphic xmlns:a="http://schemas.openxmlformats.org/drawingml/2006/main">
+              <a:graphicData uri="http://schemas.openxmlformats.org/drawingml/2006/picture">
+                <pic:pic xmlns:pic="http://schemas.openxmlformats.org/drawingml/2006/picture">
+                  <pic:nvPicPr>
+                    <pic:cNvPr id="27" name="Рисунок 31" descr="D:\SP-Lab_3\Screenshot_20190319_205932.png"/>
+                    <pic:cNvPicPr>
+                      <a:picLocks noChangeAspect="1" noChangeArrowheads="1"/>
+                    </pic:cNvPicPr>
+                  </pic:nvPicPr>
+                  <pic:blipFill>
+                    <a:blip r:embed="rId28"/>
+                    <a:stretch>
+                      <a:fillRect/>
+                    </a:stretch>
+                  </pic:blipFill>
+                  <pic:spPr bwMode="auto">
+                    <a:xfrm>
+                      <a:off x="0" y="0"/>
+                      <a:ext cx="5943600" cy="3228340"/>
+                    </a:xfrm>
+                    <a:prstGeom prst="rect">
+                      <a:avLst/>
+                    </a:prstGeom>
+                  </pic:spPr>
+                </pic:pic>
+              </a:graphicData>
+            </a:graphic>
+          </wp:inline>
+        </w:drawing>
+      </w:r>
+    </w:p>
+    <w:p>
+      <w:pPr>
+        <w:pStyle w:val="Normal"/>
+        <w:rPr/>
+      </w:pPr>
+      <w:r>
+        <w:rPr/>
+        <w:drawing>
+          <wp:inline distT="0" distB="0" distL="0" distR="0">
+            <wp:extent cx="5943600" cy="3228340"/>
+            <wp:effectExtent l="0" t="0" r="0" b="0"/>
+            <wp:docPr id="28" name="Рисунок 32" descr="D:\SP-Lab_3\Screenshot_20190319_210341.png"/>
+            <wp:cNvGraphicFramePr>
+              <a:graphicFrameLocks xmlns:a="http://schemas.openxmlformats.org/drawingml/2006/main" noChangeAspect="1"/>
+            </wp:cNvGraphicFramePr>
+            <a:graphic xmlns:a="http://schemas.openxmlformats.org/drawingml/2006/main">
+              <a:graphicData uri="http://schemas.openxmlformats.org/drawingml/2006/picture">
+                <pic:pic xmlns:pic="http://schemas.openxmlformats.org/drawingml/2006/picture">
+                  <pic:nvPicPr>
+                    <pic:cNvPr id="28" name="Рисунок 32" descr="D:\SP-Lab_3\Screenshot_20190319_210341.png"/>
+                    <pic:cNvPicPr>
+                      <a:picLocks noChangeAspect="1" noChangeArrowheads="1"/>
+                    </pic:cNvPicPr>
+                  </pic:nvPicPr>
+                  <pic:blipFill>
+                    <a:blip r:embed="rId29"/>
+                    <a:stretch>
+                      <a:fillRect/>
+                    </a:stretch>
+                  </pic:blipFill>
+                  <pic:spPr bwMode="auto">
+                    <a:xfrm>
+                      <a:off x="0" y="0"/>
+                      <a:ext cx="5943600" cy="3228340"/>
+                    </a:xfrm>
+                    <a:prstGeom prst="rect">
+                      <a:avLst/>
+                    </a:prstGeom>
+                  </pic:spPr>
+                </pic:pic>
+              </a:graphicData>
+            </a:graphic>
+          </wp:inline>
+        </w:drawing>
+      </w:r>
+    </w:p>
+    <w:p>
+      <w:pPr>
+        <w:pStyle w:val="Normal"/>
+        <w:rPr/>
+      </w:pPr>
+      <w:r>
+        <w:rPr/>
+        <w:drawing>
+          <wp:inline distT="0" distB="0" distL="0" distR="0">
+            <wp:extent cx="5943600" cy="3228340"/>
+            <wp:effectExtent l="0" t="0" r="0" b="0"/>
+            <wp:docPr id="29" name="Рисунок 33" descr="D:\SP-Lab_3\Screenshot_20190319_222444.png"/>
+            <wp:cNvGraphicFramePr>
+              <a:graphicFrameLocks xmlns:a="http://schemas.openxmlformats.org/drawingml/2006/main" noChangeAspect="1"/>
+            </wp:cNvGraphicFramePr>
+            <a:graphic xmlns:a="http://schemas.openxmlformats.org/drawingml/2006/main">
+              <a:graphicData uri="http://schemas.openxmlformats.org/drawingml/2006/picture">
+                <pic:pic xmlns:pic="http://schemas.openxmlformats.org/drawingml/2006/picture">
+                  <pic:nvPicPr>
+                    <pic:cNvPr id="29" name="Рисунок 33" descr="D:\SP-Lab_3\Screenshot_20190319_222444.png"/>
+                    <pic:cNvPicPr>
+                      <a:picLocks noChangeAspect="1" noChangeArrowheads="1"/>
+                    </pic:cNvPicPr>
+                  </pic:nvPicPr>
+                  <pic:blipFill>
+                    <a:blip r:embed="rId30"/>
+                    <a:stretch>
+                      <a:fillRect/>
+                    </a:stretch>
+                  </pic:blipFill>
+                  <pic:spPr bwMode="auto">
+                    <a:xfrm>
+                      <a:off x="0" y="0"/>
+                      <a:ext cx="5943600" cy="3228340"/>
+                    </a:xfrm>
+                    <a:prstGeom prst="rect">
+                      <a:avLst/>
+                    </a:prstGeom>
+                  </pic:spPr>
+                </pic:pic>
+              </a:graphicData>
+            </a:graphic>
+          </wp:inline>
+        </w:drawing>
+      </w:r>
+    </w:p>
+    <w:p>
+      <w:pPr>
+        <w:pStyle w:val="Normal"/>
+        <w:rPr/>
+      </w:pPr>
+      <w:r>
+        <w:rPr/>
+      </w:r>
+    </w:p>
+    <w:p>
+      <w:pPr>
+        <w:pStyle w:val="Normal"/>
+        <w:rPr/>
+      </w:pPr>
+      <w:r>
+        <w:rPr/>
+        <w:drawing>
+          <wp:inline distT="0" distB="0" distL="0" distR="0">
+            <wp:extent cx="5943600" cy="3228340"/>
+            <wp:effectExtent l="0" t="0" r="0" b="0"/>
+            <wp:docPr id="30" name="Рисунок 34" descr="D:\SP-Lab_3\Screenshot_20190319_223005.png"/>
+            <wp:cNvGraphicFramePr>
+              <a:graphicFrameLocks xmlns:a="http://schemas.openxmlformats.org/drawingml/2006/main" noChangeAspect="1"/>
+            </wp:cNvGraphicFramePr>
+            <a:graphic xmlns:a="http://schemas.openxmlformats.org/drawingml/2006/main">
+              <a:graphicData uri="http://schemas.openxmlformats.org/drawingml/2006/picture">
+                <pic:pic xmlns:pic="http://schemas.openxmlformats.org/drawingml/2006/picture">
+                  <pic:nvPicPr>
+                    <pic:cNvPr id="30" name="Рисунок 34" descr="D:\SP-Lab_3\Screenshot_20190319_223005.png"/>
+                    <pic:cNvPicPr>
+                      <a:picLocks noChangeAspect="1" noChangeArrowheads="1"/>
+                    </pic:cNvPicPr>
+                  </pic:nvPicPr>
+                  <pic:blipFill>
+                    <a:blip r:embed="rId31"/>
+                    <a:stretch>
+                      <a:fillRect/>
+                    </a:stretch>
+                  </pic:blipFill>
+                  <pic:spPr bwMode="auto">
+                    <a:xfrm>
+                      <a:off x="0" y="0"/>
+                      <a:ext cx="5943600" cy="3228340"/>
+                    </a:xfrm>
+                    <a:prstGeom prst="rect">
+                      <a:avLst/>
+                    </a:prstGeom>
+                  </pic:spPr>
+                </pic:pic>
+              </a:graphicData>
+            </a:graphic>
+          </wp:inline>
+        </w:drawing>
+      </w:r>
+    </w:p>
+    <w:p>
+      <w:pPr>
+        <w:pStyle w:val="Normal"/>
+        <w:rPr/>
+      </w:pPr>
+      <w:r>
+        <w:rPr/>
+      </w:r>
+    </w:p>
+    <w:p>
+      <w:pPr>
+        <w:pStyle w:val="Normal"/>
+        <w:rPr/>
+      </w:pPr>
+      <w:r>
+        <w:rPr/>
+      </w:r>
     </w:p>
     <w:p>
       <w:pPr>
@@ -6276,7 +7940,7 @@
       <w:r>
         <w:rPr/>
         <w:drawing>
-          <wp:anchor behindDoc="0" distT="0" distB="0" distL="0" distR="0" simplePos="0" locked="0" layoutInCell="1" allowOverlap="1" relativeHeight="13">
+          <wp:anchor behindDoc="0" distT="0" distB="0" distL="0" distR="0" simplePos="0" locked="0" layoutInCell="1" allowOverlap="1" relativeHeight="88">
             <wp:simplePos x="0" y="0"/>
             <wp:positionH relativeFrom="column">
               <wp:align>center</wp:align>
@@ -6287,7 +7951,7 @@
             <wp:extent cx="5943600" cy="2307590"/>
             <wp:effectExtent l="0" t="0" r="0" b="0"/>
             <wp:wrapSquare wrapText="largest"/>
-            <wp:docPr id="24" name="Image12" descr=""/>
+            <wp:docPr id="31" name="Image12" descr=""/>
             <wp:cNvGraphicFramePr>
               <a:graphicFrameLocks xmlns:a="http://schemas.openxmlformats.org/drawingml/2006/main" noChangeAspect="1"/>
             </wp:cNvGraphicFramePr>
@@ -6295,13 +7959,13 @@
               <a:graphicData uri="http://schemas.openxmlformats.org/drawingml/2006/picture">
                 <pic:pic xmlns:pic="http://schemas.openxmlformats.org/drawingml/2006/picture">
                   <pic:nvPicPr>
-                    <pic:cNvPr id="24" name="Image12" descr=""/>
+                    <pic:cNvPr id="31" name="Image12" descr=""/>
                     <pic:cNvPicPr>
                       <a:picLocks noChangeAspect="1" noChangeArrowheads="1"/>
                     </pic:cNvPicPr>
                   </pic:nvPicPr>
                   <pic:blipFill>
-                    <a:blip r:embed="rId25"/>
+                    <a:blip r:embed="rId32"/>
                     <a:stretch>
                       <a:fillRect/>
                     </a:stretch>
@@ -6330,7 +7994,7 @@
       <w:r>
         <w:rPr/>
         <w:drawing>
-          <wp:anchor behindDoc="0" distT="0" distB="0" distL="0" distR="0" simplePos="0" locked="0" layoutInCell="1" allowOverlap="1" relativeHeight="14">
+          <wp:anchor behindDoc="0" distT="0" distB="0" distL="0" distR="0" simplePos="0" locked="0" layoutInCell="1" allowOverlap="1" relativeHeight="89">
             <wp:simplePos x="0" y="0"/>
             <wp:positionH relativeFrom="column">
               <wp:align>center</wp:align>
@@ -6341,7 +8005,7 @@
             <wp:extent cx="5943600" cy="2187575"/>
             <wp:effectExtent l="0" t="0" r="0" b="0"/>
             <wp:wrapSquare wrapText="largest"/>
-            <wp:docPr id="25" name="Image13" descr=""/>
+            <wp:docPr id="32" name="Image13" descr=""/>
             <wp:cNvGraphicFramePr>
               <a:graphicFrameLocks xmlns:a="http://schemas.openxmlformats.org/drawingml/2006/main" noChangeAspect="1"/>
             </wp:cNvGraphicFramePr>
@@ -6349,13 +8013,13 @@
               <a:graphicData uri="http://schemas.openxmlformats.org/drawingml/2006/picture">
                 <pic:pic xmlns:pic="http://schemas.openxmlformats.org/drawingml/2006/picture">
                   <pic:nvPicPr>
-                    <pic:cNvPr id="25" name="Image13" descr=""/>
+                    <pic:cNvPr id="32" name="Image13" descr=""/>
                     <pic:cNvPicPr>
                       <a:picLocks noChangeAspect="1" noChangeArrowheads="1"/>
                     </pic:cNvPicPr>
                   </pic:nvPicPr>
                   <pic:blipFill>
-                    <a:blip r:embed="rId26"/>
+                    <a:blip r:embed="rId33"/>
                     <a:stretch>
                       <a:fillRect/>
                     </a:stretch>
@@ -6384,7 +8048,7 @@
       <w:r>
         <w:rPr/>
         <w:drawing>
-          <wp:anchor behindDoc="0" distT="0" distB="0" distL="0" distR="0" simplePos="0" locked="0" layoutInCell="1" allowOverlap="1" relativeHeight="15">
+          <wp:anchor behindDoc="0" distT="0" distB="0" distL="0" distR="0" simplePos="0" locked="0" layoutInCell="1" allowOverlap="1" relativeHeight="90">
             <wp:simplePos x="0" y="0"/>
             <wp:positionH relativeFrom="column">
               <wp:align>center</wp:align>
@@ -6395,7 +8059,7 @@
             <wp:extent cx="5943600" cy="2357120"/>
             <wp:effectExtent l="0" t="0" r="0" b="0"/>
             <wp:wrapSquare wrapText="largest"/>
-            <wp:docPr id="26" name="Image14" descr=""/>
+            <wp:docPr id="33" name="Image14" descr=""/>
             <wp:cNvGraphicFramePr>
               <a:graphicFrameLocks xmlns:a="http://schemas.openxmlformats.org/drawingml/2006/main" noChangeAspect="1"/>
             </wp:cNvGraphicFramePr>
@@ -6403,13 +8067,13 @@
               <a:graphicData uri="http://schemas.openxmlformats.org/drawingml/2006/picture">
                 <pic:pic xmlns:pic="http://schemas.openxmlformats.org/drawingml/2006/picture">
                   <pic:nvPicPr>
-                    <pic:cNvPr id="26" name="Image14" descr=""/>
+                    <pic:cNvPr id="33" name="Image14" descr=""/>
                     <pic:cNvPicPr>
                       <a:picLocks noChangeAspect="1" noChangeArrowheads="1"/>
                     </pic:cNvPicPr>
                   </pic:nvPicPr>
                   <pic:blipFill>
-                    <a:blip r:embed="rId27"/>
+                    <a:blip r:embed="rId34"/>
                     <a:stretch>
                       <a:fillRect/>
                     </a:stretch>
@@ -6447,7 +8111,7 @@
       <w:r>
         <w:rPr/>
         <w:drawing>
-          <wp:anchor behindDoc="0" distT="0" distB="0" distL="0" distR="0" simplePos="0" locked="0" layoutInCell="1" allowOverlap="1" relativeHeight="16">
+          <wp:anchor behindDoc="0" distT="0" distB="0" distL="0" distR="0" simplePos="0" locked="0" layoutInCell="1" allowOverlap="1" relativeHeight="91">
             <wp:simplePos x="0" y="0"/>
             <wp:positionH relativeFrom="column">
               <wp:align>center</wp:align>
@@ -6458,7 +8122,7 @@
             <wp:extent cx="5943600" cy="2166620"/>
             <wp:effectExtent l="0" t="0" r="0" b="0"/>
             <wp:wrapSquare wrapText="largest"/>
-            <wp:docPr id="27" name="Image15" descr=""/>
+            <wp:docPr id="34" name="Image15" descr=""/>
             <wp:cNvGraphicFramePr>
               <a:graphicFrameLocks xmlns:a="http://schemas.openxmlformats.org/drawingml/2006/main" noChangeAspect="1"/>
             </wp:cNvGraphicFramePr>
@@ -6466,13 +8130,13 @@
               <a:graphicData uri="http://schemas.openxmlformats.org/drawingml/2006/picture">
                 <pic:pic xmlns:pic="http://schemas.openxmlformats.org/drawingml/2006/picture">
                   <pic:nvPicPr>
-                    <pic:cNvPr id="27" name="Image15" descr=""/>
+                    <pic:cNvPr id="34" name="Image15" descr=""/>
                     <pic:cNvPicPr>
                       <a:picLocks noChangeAspect="1" noChangeArrowheads="1"/>
                     </pic:cNvPicPr>
                   </pic:nvPicPr>
                   <pic:blipFill>
-                    <a:blip r:embed="rId28"/>
+                    <a:blip r:embed="rId35"/>
                     <a:stretch>
                       <a:fillRect/>
                     </a:stretch>
@@ -13399,78 +15063,6 @@
     <w:p>
       <w:pPr>
         <w:pStyle w:val="Normal"/>
-        <w:rPr/>
-      </w:pPr>
-      <w:r>
-        <w:rPr/>
-      </w:r>
-    </w:p>
-    <w:p>
-      <w:pPr>
-        <w:pStyle w:val="Normal"/>
-        <w:rPr/>
-      </w:pPr>
-      <w:r>
-        <w:rPr/>
-      </w:r>
-    </w:p>
-    <w:p>
-      <w:pPr>
-        <w:pStyle w:val="Normal"/>
-        <w:rPr/>
-      </w:pPr>
-      <w:r>
-        <w:rPr/>
-      </w:r>
-    </w:p>
-    <w:p>
-      <w:pPr>
-        <w:pStyle w:val="Normal"/>
-        <w:rPr/>
-      </w:pPr>
-      <w:r>
-        <w:rPr/>
-      </w:r>
-    </w:p>
-    <w:p>
-      <w:pPr>
-        <w:pStyle w:val="Normal"/>
-        <w:rPr/>
-      </w:pPr>
-      <w:r>
-        <w:rPr/>
-      </w:r>
-    </w:p>
-    <w:p>
-      <w:pPr>
-        <w:pStyle w:val="Normal"/>
-        <w:rPr/>
-      </w:pPr>
-      <w:r>
-        <w:rPr/>
-      </w:r>
-    </w:p>
-    <w:p>
-      <w:pPr>
-        <w:pStyle w:val="Normal"/>
-        <w:rPr/>
-      </w:pPr>
-      <w:r>
-        <w:rPr/>
-      </w:r>
-    </w:p>
-    <w:p>
-      <w:pPr>
-        <w:pStyle w:val="Normal"/>
-        <w:rPr/>
-      </w:pPr>
-      <w:r>
-        <w:rPr/>
-      </w:r>
-    </w:p>
-    <w:p>
-      <w:pPr>
-        <w:pStyle w:val="Normal"/>
         <w:widowControl/>
         <w:bidi w:val="0"/>
         <w:spacing w:lineRule="auto" w:line="259" w:before="0" w:after="160"/>
@@ -13482,8 +15074,8 @@
       </w:r>
     </w:p>
     <w:sectPr>
-      <w:headerReference w:type="default" r:id="rId29"/>
-      <w:footerReference w:type="default" r:id="rId30"/>
+      <w:headerReference w:type="default" r:id="rId36"/>
+      <w:footerReference w:type="default" r:id="rId37"/>
       <w:type w:val="nextPage"/>
       <w:pgSz w:w="12240" w:h="15840"/>
       <w:pgMar w:left="1440" w:right="1440" w:header="720" w:top="1440" w:footer="720" w:bottom="1440" w:gutter="0"/>
@@ -13510,7 +15102,7 @@
         <w:docPartGallery w:val="Page Numbers (Bottom of Page)"/>
         <w:docPartUnique w:val="true"/>
       </w:docPartObj>
-      <w:id w:val="1434063881"/>
+      <w:id w:val="832863154"/>
     </w:sdtPr>
     <w:sdtContent>
       <w:p>
@@ -13532,7 +15124,7 @@
         </w:r>
         <w:r>
           <w:rPr/>
-          <w:t>13</w:t>
+          <w:t>24</w:t>
         </w:r>
         <w:r>
           <w:rPr/>
@@ -13573,33 +15165,9 @@
     <w:r>
       <w:rPr/>
       <w:pict>
-        <v:shapetype id="shapetype_136" coordsize="21600,21600" o:spt="136" adj="10800" path="m@9,l@10,em@11,21600l@12,21600e">
-          <v:stroke joinstyle="miter"/>
-          <v:formulas>
-            <v:f eqn="val #0"/>
-            <v:f eqn="sum @0 0 10800"/>
-            <v:f eqn="sum @0 0 0"/>
-            <v:f eqn="sum width 0 @0"/>
-            <v:f eqn="prod @2 2 1"/>
-            <v:f eqn="prod @3 2 1"/>
-            <v:f eqn="if @1 @5 @4"/>
-            <v:f eqn="sum 0 @6 0"/>
-            <v:f eqn="sum width 0 @6"/>
-            <v:f eqn="if @1 0 @8"/>
-            <v:f eqn="if @1 @7 width"/>
-            <v:f eqn="if @1 @8 0"/>
-            <v:f eqn="if @1 width @7"/>
-          </v:formulas>
-          <v:handles>
-            <v:h position="@0,21600"/>
-          </v:handles>
-        </v:shapetype>
-        <v:shape id="PowerPlusWaterMarkObject461408" o:spid="shape_0" fillcolor="#f4b083" stroked="f" style="position:absolute;margin-left:-73.25pt;margin-top:311pt;width:614.5pt;height:25.85pt;rotation:315;mso-position-horizontal:center;mso-position-vertical:center;mso-position-vertical-relative:margin" type="shapetype_136">
-          <v:path textpathok="t"/>
-          <v:textpath on="t" fitshape="t" string="SP LAB ASSIGNMENT 3 INHA UNIVERSITY SPRING 2019" trim="t" style="font-family:&quot;Calibri&quot;;font-size:1pt"/>
-          <w10:wrap type="none"/>
-          <v:fill o:detectmouseclick="t" type="solid" color2="#0b4f7c" opacity="0.5"/>
+        <v:shape id="PowerPlusWaterMarkObject461408" o:spid="shape_0" stroked="f" style="position:absolute;margin-left:-73.25pt;margin-top:311.05pt;width:614.45pt;height:25.8pt;mso-position-horizontal:center;mso-position-vertical:center;mso-position-vertical-relative:margin">
           <v:stroke color="#3465a4" joinstyle="round" endcap="flat"/>
+          <v:fill o:detectmouseclick="t" on="false"/>
         </v:shape>
       </w:pict>
     </w:r>
@@ -13621,144 +15189,378 @@
       <w:pPr/>
     </w:pPrDefault>
   </w:docDefaults>
-  <w:latentStyles w:defLockedState="0" w:defUIPriority="99" w:defSemiHidden="1" w:defUnhideWhenUsed="1" w:defQFormat="0" w:count="267">
-    <w:lsdException w:name="Normal" w:uiPriority="0" w:semiHidden="0" w:unhideWhenUsed="0" w:qFormat="1"/>
-    <w:lsdException w:name="heading 1" w:uiPriority="9" w:semiHidden="0" w:unhideWhenUsed="0" w:qFormat="1"/>
-    <w:lsdException w:name="heading 2" w:uiPriority="9" w:qFormat="1"/>
-    <w:lsdException w:name="heading 3" w:uiPriority="9" w:qFormat="1"/>
-    <w:lsdException w:name="heading 4" w:uiPriority="9" w:qFormat="1"/>
-    <w:lsdException w:name="heading 5" w:uiPriority="9" w:qFormat="1"/>
-    <w:lsdException w:name="heading 6" w:uiPriority="9" w:qFormat="1"/>
-    <w:lsdException w:name="heading 7" w:uiPriority="9" w:qFormat="1"/>
-    <w:lsdException w:name="heading 8" w:uiPriority="9" w:qFormat="1"/>
-    <w:lsdException w:name="heading 9" w:uiPriority="9" w:qFormat="1"/>
-    <w:lsdException w:name="toc 1" w:uiPriority="39"/>
-    <w:lsdException w:name="toc 2" w:uiPriority="39"/>
-    <w:lsdException w:name="toc 3" w:uiPriority="39"/>
-    <w:lsdException w:name="toc 4" w:uiPriority="39"/>
-    <w:lsdException w:name="toc 5" w:uiPriority="39"/>
-    <w:lsdException w:name="toc 6" w:uiPriority="39"/>
-    <w:lsdException w:name="toc 7" w:uiPriority="39"/>
-    <w:lsdException w:name="toc 8" w:uiPriority="39"/>
-    <w:lsdException w:name="toc 9" w:uiPriority="39"/>
-    <w:lsdException w:name="caption" w:uiPriority="35" w:qFormat="1"/>
-    <w:lsdException w:name="Title" w:uiPriority="10" w:semiHidden="0" w:unhideWhenUsed="0" w:qFormat="1"/>
-    <w:lsdException w:name="Default Paragraph Font" w:uiPriority="1"/>
-    <w:lsdException w:name="Subtitle" w:uiPriority="11" w:semiHidden="0" w:unhideWhenUsed="0" w:qFormat="1"/>
-    <w:lsdException w:name="Strong" w:uiPriority="22" w:semiHidden="0" w:unhideWhenUsed="0" w:qFormat="1"/>
-    <w:lsdException w:name="Emphasis" w:uiPriority="20" w:semiHidden="0" w:unhideWhenUsed="0" w:qFormat="1"/>
-    <w:lsdException w:name="Table Grid" w:uiPriority="39" w:semiHidden="0" w:unhideWhenUsed="0"/>
-    <w:lsdException w:name="Placeholder Text" w:unhideWhenUsed="0"/>
-    <w:lsdException w:name="No Spacing" w:uiPriority="1" w:semiHidden="0" w:unhideWhenUsed="0" w:qFormat="1"/>
-    <w:lsdException w:name="Light Shading" w:uiPriority="60" w:semiHidden="0" w:unhideWhenUsed="0"/>
-    <w:lsdException w:name="Light List" w:uiPriority="61" w:semiHidden="0" w:unhideWhenUsed="0"/>
-    <w:lsdException w:name="Light Grid" w:uiPriority="62" w:semiHidden="0" w:unhideWhenUsed="0"/>
-    <w:lsdException w:name="Medium Shading 1" w:uiPriority="63" w:semiHidden="0" w:unhideWhenUsed="0"/>
-    <w:lsdException w:name="Medium Shading 2" w:uiPriority="64" w:semiHidden="0" w:unhideWhenUsed="0"/>
-    <w:lsdException w:name="Medium List 1" w:uiPriority="65" w:semiHidden="0" w:unhideWhenUsed="0"/>
-    <w:lsdException w:name="Medium List 2" w:uiPriority="66" w:semiHidden="0" w:unhideWhenUsed="0"/>
-    <w:lsdException w:name="Medium Grid 1" w:uiPriority="67" w:semiHidden="0" w:unhideWhenUsed="0"/>
-    <w:lsdException w:name="Medium Grid 2" w:uiPriority="68" w:semiHidden="0" w:unhideWhenUsed="0"/>
-    <w:lsdException w:name="Medium Grid 3" w:uiPriority="69" w:semiHidden="0" w:unhideWhenUsed="0"/>
-    <w:lsdException w:name="Dark List" w:uiPriority="70" w:semiHidden="0" w:unhideWhenUsed="0"/>
-    <w:lsdException w:name="Colorful Shading" w:uiPriority="71" w:semiHidden="0" w:unhideWhenUsed="0"/>
-    <w:lsdException w:name="Colorful List" w:uiPriority="72" w:semiHidden="0" w:unhideWhenUsed="0"/>
-    <w:lsdException w:name="Colorful Grid" w:uiPriority="73" w:semiHidden="0" w:unhideWhenUsed="0"/>
-    <w:lsdException w:name="Light Shading Accent 1" w:uiPriority="60" w:semiHidden="0" w:unhideWhenUsed="0"/>
-    <w:lsdException w:name="Light List Accent 1" w:uiPriority="61" w:semiHidden="0" w:unhideWhenUsed="0"/>
-    <w:lsdException w:name="Light Grid Accent 1" w:uiPriority="62" w:semiHidden="0" w:unhideWhenUsed="0"/>
-    <w:lsdException w:name="Medium Shading 1 Accent 1" w:uiPriority="63" w:semiHidden="0" w:unhideWhenUsed="0"/>
-    <w:lsdException w:name="Medium Shading 2 Accent 1" w:uiPriority="64" w:semiHidden="0" w:unhideWhenUsed="0"/>
-    <w:lsdException w:name="Medium List 1 Accent 1" w:uiPriority="65" w:semiHidden="0" w:unhideWhenUsed="0"/>
-    <w:lsdException w:name="Revision" w:unhideWhenUsed="0"/>
-    <w:lsdException w:name="List Paragraph" w:uiPriority="34" w:semiHidden="0" w:unhideWhenUsed="0" w:qFormat="1"/>
-    <w:lsdException w:name="Quote" w:uiPriority="29" w:semiHidden="0" w:unhideWhenUsed="0" w:qFormat="1"/>
-    <w:lsdException w:name="Intense Quote" w:uiPriority="30" w:semiHidden="0" w:unhideWhenUsed="0" w:qFormat="1"/>
-    <w:lsdException w:name="Medium List 2 Accent 1" w:uiPriority="66" w:semiHidden="0" w:unhideWhenUsed="0"/>
-    <w:lsdException w:name="Medium Grid 1 Accent 1" w:uiPriority="67" w:semiHidden="0" w:unhideWhenUsed="0"/>
-    <w:lsdException w:name="Medium Grid 2 Accent 1" w:uiPriority="68" w:semiHidden="0" w:unhideWhenUsed="0"/>
-    <w:lsdException w:name="Medium Grid 3 Accent 1" w:uiPriority="69" w:semiHidden="0" w:unhideWhenUsed="0"/>
-    <w:lsdException w:name="Dark List Accent 1" w:uiPriority="70" w:semiHidden="0" w:unhideWhenUsed="0"/>
-    <w:lsdException w:name="Colorful Shading Accent 1" w:uiPriority="71" w:semiHidden="0" w:unhideWhenUsed="0"/>
-    <w:lsdException w:name="Colorful List Accent 1" w:uiPriority="72" w:semiHidden="0" w:unhideWhenUsed="0"/>
-    <w:lsdException w:name="Colorful Grid Accent 1" w:uiPriority="73" w:semiHidden="0" w:unhideWhenUsed="0"/>
-    <w:lsdException w:name="Light Shading Accent 2" w:uiPriority="60" w:semiHidden="0" w:unhideWhenUsed="0"/>
-    <w:lsdException w:name="Light List Accent 2" w:uiPriority="61" w:semiHidden="0" w:unhideWhenUsed="0"/>
-    <w:lsdException w:name="Light Grid Accent 2" w:uiPriority="62" w:semiHidden="0" w:unhideWhenUsed="0"/>
-    <w:lsdException w:name="Medium Shading 1 Accent 2" w:uiPriority="63" w:semiHidden="0" w:unhideWhenUsed="0"/>
-    <w:lsdException w:name="Medium Shading 2 Accent 2" w:uiPriority="64" w:semiHidden="0" w:unhideWhenUsed="0"/>
-    <w:lsdException w:name="Medium List 1 Accent 2" w:uiPriority="65" w:semiHidden="0" w:unhideWhenUsed="0"/>
-    <w:lsdException w:name="Medium List 2 Accent 2" w:uiPriority="66" w:semiHidden="0" w:unhideWhenUsed="0"/>
-    <w:lsdException w:name="Medium Grid 1 Accent 2" w:uiPriority="67" w:semiHidden="0" w:unhideWhenUsed="0"/>
-    <w:lsdException w:name="Medium Grid 2 Accent 2" w:uiPriority="68" w:semiHidden="0" w:unhideWhenUsed="0"/>
-    <w:lsdException w:name="Medium Grid 3 Accent 2" w:uiPriority="69" w:semiHidden="0" w:unhideWhenUsed="0"/>
-    <w:lsdException w:name="Dark List Accent 2" w:uiPriority="70" w:semiHidden="0" w:unhideWhenUsed="0"/>
-    <w:lsdException w:name="Colorful Shading Accent 2" w:uiPriority="71" w:semiHidden="0" w:unhideWhenUsed="0"/>
-    <w:lsdException w:name="Colorful List Accent 2" w:uiPriority="72" w:semiHidden="0" w:unhideWhenUsed="0"/>
-    <w:lsdException w:name="Colorful Grid Accent 2" w:uiPriority="73" w:semiHidden="0" w:unhideWhenUsed="0"/>
-    <w:lsdException w:name="Light Shading Accent 3" w:uiPriority="60" w:semiHidden="0" w:unhideWhenUsed="0"/>
-    <w:lsdException w:name="Light List Accent 3" w:uiPriority="61" w:semiHidden="0" w:unhideWhenUsed="0"/>
-    <w:lsdException w:name="Light Grid Accent 3" w:uiPriority="62" w:semiHidden="0" w:unhideWhenUsed="0"/>
-    <w:lsdException w:name="Medium Shading 1 Accent 3" w:uiPriority="63" w:semiHidden="0" w:unhideWhenUsed="0"/>
-    <w:lsdException w:name="Medium Shading 2 Accent 3" w:uiPriority="64" w:semiHidden="0" w:unhideWhenUsed="0"/>
-    <w:lsdException w:name="Medium List 1 Accent 3" w:uiPriority="65" w:semiHidden="0" w:unhideWhenUsed="0"/>
-    <w:lsdException w:name="Medium List 2 Accent 3" w:uiPriority="66" w:semiHidden="0" w:unhideWhenUsed="0"/>
-    <w:lsdException w:name="Medium Grid 1 Accent 3" w:uiPriority="67" w:semiHidden="0" w:unhideWhenUsed="0"/>
-    <w:lsdException w:name="Medium Grid 2 Accent 3" w:uiPriority="68" w:semiHidden="0" w:unhideWhenUsed="0"/>
-    <w:lsdException w:name="Medium Grid 3 Accent 3" w:uiPriority="69" w:semiHidden="0" w:unhideWhenUsed="0"/>
-    <w:lsdException w:name="Dark List Accent 3" w:uiPriority="70" w:semiHidden="0" w:unhideWhenUsed="0"/>
-    <w:lsdException w:name="Colorful Shading Accent 3" w:uiPriority="71" w:semiHidden="0" w:unhideWhenUsed="0"/>
-    <w:lsdException w:name="Colorful List Accent 3" w:uiPriority="72" w:semiHidden="0" w:unhideWhenUsed="0"/>
-    <w:lsdException w:name="Colorful Grid Accent 3" w:uiPriority="73" w:semiHidden="0" w:unhideWhenUsed="0"/>
-    <w:lsdException w:name="Light Shading Accent 4" w:uiPriority="60" w:semiHidden="0" w:unhideWhenUsed="0"/>
-    <w:lsdException w:name="Light List Accent 4" w:uiPriority="61" w:semiHidden="0" w:unhideWhenUsed="0"/>
-    <w:lsdException w:name="Light Grid Accent 4" w:uiPriority="62" w:semiHidden="0" w:unhideWhenUsed="0"/>
-    <w:lsdException w:name="Medium Shading 1 Accent 4" w:uiPriority="63" w:semiHidden="0" w:unhideWhenUsed="0"/>
-    <w:lsdException w:name="Medium Shading 2 Accent 4" w:uiPriority="64" w:semiHidden="0" w:unhideWhenUsed="0"/>
-    <w:lsdException w:name="Medium List 1 Accent 4" w:uiPriority="65" w:semiHidden="0" w:unhideWhenUsed="0"/>
-    <w:lsdException w:name="Medium List 2 Accent 4" w:uiPriority="66" w:semiHidden="0" w:unhideWhenUsed="0"/>
-    <w:lsdException w:name="Medium Grid 1 Accent 4" w:uiPriority="67" w:semiHidden="0" w:unhideWhenUsed="0"/>
-    <w:lsdException w:name="Medium Grid 2 Accent 4" w:uiPriority="68" w:semiHidden="0" w:unhideWhenUsed="0"/>
-    <w:lsdException w:name="Medium Grid 3 Accent 4" w:uiPriority="69" w:semiHidden="0" w:unhideWhenUsed="0"/>
-    <w:lsdException w:name="Dark List Accent 4" w:uiPriority="70" w:semiHidden="0" w:unhideWhenUsed="0"/>
-    <w:lsdException w:name="Colorful Shading Accent 4" w:uiPriority="71" w:semiHidden="0" w:unhideWhenUsed="0"/>
-    <w:lsdException w:name="Colorful List Accent 4" w:uiPriority="72" w:semiHidden="0" w:unhideWhenUsed="0"/>
-    <w:lsdException w:name="Colorful Grid Accent 4" w:uiPriority="73" w:semiHidden="0" w:unhideWhenUsed="0"/>
-    <w:lsdException w:name="Light Shading Accent 5" w:uiPriority="60" w:semiHidden="0" w:unhideWhenUsed="0"/>
-    <w:lsdException w:name="Light List Accent 5" w:uiPriority="61" w:semiHidden="0" w:unhideWhenUsed="0"/>
-    <w:lsdException w:name="Light Grid Accent 5" w:uiPriority="62" w:semiHidden="0" w:unhideWhenUsed="0"/>
-    <w:lsdException w:name="Medium Shading 1 Accent 5" w:uiPriority="63" w:semiHidden="0" w:unhideWhenUsed="0"/>
-    <w:lsdException w:name="Medium Shading 2 Accent 5" w:uiPriority="64" w:semiHidden="0" w:unhideWhenUsed="0"/>
-    <w:lsdException w:name="Medium List 1 Accent 5" w:uiPriority="65" w:semiHidden="0" w:unhideWhenUsed="0"/>
-    <w:lsdException w:name="Medium List 2 Accent 5" w:uiPriority="66" w:semiHidden="0" w:unhideWhenUsed="0"/>
-    <w:lsdException w:name="Medium Grid 1 Accent 5" w:uiPriority="67" w:semiHidden="0" w:unhideWhenUsed="0"/>
-    <w:lsdException w:name="Medium Grid 2 Accent 5" w:uiPriority="68" w:semiHidden="0" w:unhideWhenUsed="0"/>
-    <w:lsdException w:name="Medium Grid 3 Accent 5" w:uiPriority="69" w:semiHidden="0" w:unhideWhenUsed="0"/>
-    <w:lsdException w:name="Dark List Accent 5" w:uiPriority="70" w:semiHidden="0" w:unhideWhenUsed="0"/>
-    <w:lsdException w:name="Colorful Shading Accent 5" w:uiPriority="71" w:semiHidden="0" w:unhideWhenUsed="0"/>
-    <w:lsdException w:name="Colorful List Accent 5" w:uiPriority="72" w:semiHidden="0" w:unhideWhenUsed="0"/>
-    <w:lsdException w:name="Colorful Grid Accent 5" w:uiPriority="73" w:semiHidden="0" w:unhideWhenUsed="0"/>
-    <w:lsdException w:name="Light Shading Accent 6" w:uiPriority="60" w:semiHidden="0" w:unhideWhenUsed="0"/>
-    <w:lsdException w:name="Light List Accent 6" w:uiPriority="61" w:semiHidden="0" w:unhideWhenUsed="0"/>
-    <w:lsdException w:name="Light Grid Accent 6" w:uiPriority="62" w:semiHidden="0" w:unhideWhenUsed="0"/>
-    <w:lsdException w:name="Medium Shading 1 Accent 6" w:uiPriority="63" w:semiHidden="0" w:unhideWhenUsed="0"/>
-    <w:lsdException w:name="Medium Shading 2 Accent 6" w:uiPriority="64" w:semiHidden="0" w:unhideWhenUsed="0"/>
-    <w:lsdException w:name="Medium List 1 Accent 6" w:uiPriority="65" w:semiHidden="0" w:unhideWhenUsed="0"/>
-    <w:lsdException w:name="Medium List 2 Accent 6" w:uiPriority="66" w:semiHidden="0" w:unhideWhenUsed="0"/>
-    <w:lsdException w:name="Medium Grid 1 Accent 6" w:uiPriority="67" w:semiHidden="0" w:unhideWhenUsed="0"/>
-    <w:lsdException w:name="Medium Grid 2 Accent 6" w:uiPriority="68" w:semiHidden="0" w:unhideWhenUsed="0"/>
-    <w:lsdException w:name="Medium Grid 3 Accent 6" w:uiPriority="69" w:semiHidden="0" w:unhideWhenUsed="0"/>
-    <w:lsdException w:name="Dark List Accent 6" w:uiPriority="70" w:semiHidden="0" w:unhideWhenUsed="0"/>
-    <w:lsdException w:name="Colorful Shading Accent 6" w:uiPriority="71" w:semiHidden="0" w:unhideWhenUsed="0"/>
-    <w:lsdException w:name="Colorful List Accent 6" w:uiPriority="72" w:semiHidden="0" w:unhideWhenUsed="0"/>
-    <w:lsdException w:name="Colorful Grid Accent 6" w:uiPriority="73" w:semiHidden="0" w:unhideWhenUsed="0"/>
-    <w:lsdException w:name="Subtle Emphasis" w:uiPriority="19" w:semiHidden="0" w:unhideWhenUsed="0" w:qFormat="1"/>
-    <w:lsdException w:name="Intense Emphasis" w:uiPriority="21" w:semiHidden="0" w:unhideWhenUsed="0" w:qFormat="1"/>
-    <w:lsdException w:name="Subtle Reference" w:uiPriority="31" w:semiHidden="0" w:unhideWhenUsed="0" w:qFormat="1"/>
-    <w:lsdException w:name="Intense Reference" w:uiPriority="32" w:semiHidden="0" w:unhideWhenUsed="0" w:qFormat="1"/>
-    <w:lsdException w:name="Book Title" w:uiPriority="33" w:semiHidden="0" w:unhideWhenUsed="0" w:qFormat="1"/>
-    <w:lsdException w:name="Bibliography" w:uiPriority="37"/>
-    <w:lsdException w:name="TOC Heading" w:uiPriority="39" w:qFormat="1"/>
+  <w:latentStyles w:defLockedState="0" w:defUIPriority="99" w:defSemiHidden="0" w:defUnhideWhenUsed="0" w:defQFormat="0" w:count="371">
+    <w:lsdException w:name="Normal" w:uiPriority="0" w:qFormat="1"/>
+    <w:lsdException w:name="heading 1" w:uiPriority="9" w:qFormat="1"/>
+    <w:lsdException w:name="heading 2" w:uiPriority="9" w:semiHidden="1" w:unhideWhenUsed="1" w:qFormat="1"/>
+    <w:lsdException w:name="heading 3" w:uiPriority="9" w:semiHidden="1" w:unhideWhenUsed="1" w:qFormat="1"/>
+    <w:lsdException w:name="heading 4" w:uiPriority="9" w:semiHidden="1" w:unhideWhenUsed="1" w:qFormat="1"/>
+    <w:lsdException w:name="heading 5" w:uiPriority="9" w:semiHidden="1" w:unhideWhenUsed="1" w:qFormat="1"/>
+    <w:lsdException w:name="heading 6" w:uiPriority="9" w:semiHidden="1" w:unhideWhenUsed="1" w:qFormat="1"/>
+    <w:lsdException w:name="heading 7" w:uiPriority="9" w:semiHidden="1" w:unhideWhenUsed="1" w:qFormat="1"/>
+    <w:lsdException w:name="heading 8" w:uiPriority="9" w:semiHidden="1" w:unhideWhenUsed="1" w:qFormat="1"/>
+    <w:lsdException w:name="heading 9" w:uiPriority="9" w:semiHidden="1" w:unhideWhenUsed="1" w:qFormat="1"/>
+    <w:lsdException w:name="index 1" w:semiHidden="1" w:unhideWhenUsed="1"/>
+    <w:lsdException w:name="index 2" w:semiHidden="1" w:unhideWhenUsed="1"/>
+    <w:lsdException w:name="index 3" w:semiHidden="1" w:unhideWhenUsed="1"/>
+    <w:lsdException w:name="index 4" w:semiHidden="1" w:unhideWhenUsed="1"/>
+    <w:lsdException w:name="index 5" w:semiHidden="1" w:unhideWhenUsed="1"/>
+    <w:lsdException w:name="index 6" w:semiHidden="1" w:unhideWhenUsed="1"/>
+    <w:lsdException w:name="index 7" w:semiHidden="1" w:unhideWhenUsed="1"/>
+    <w:lsdException w:name="index 8" w:semiHidden="1" w:unhideWhenUsed="1"/>
+    <w:lsdException w:name="index 9" w:semiHidden="1" w:unhideWhenUsed="1"/>
+    <w:lsdException w:name="toc 1" w:uiPriority="39" w:semiHidden="1" w:unhideWhenUsed="1"/>
+    <w:lsdException w:name="toc 2" w:uiPriority="39" w:semiHidden="1" w:unhideWhenUsed="1"/>
+    <w:lsdException w:name="toc 3" w:uiPriority="39" w:semiHidden="1" w:unhideWhenUsed="1"/>
+    <w:lsdException w:name="toc 4" w:uiPriority="39" w:semiHidden="1" w:unhideWhenUsed="1"/>
+    <w:lsdException w:name="toc 5" w:uiPriority="39" w:semiHidden="1" w:unhideWhenUsed="1"/>
+    <w:lsdException w:name="toc 6" w:uiPriority="39" w:semiHidden="1" w:unhideWhenUsed="1"/>
+    <w:lsdException w:name="toc 7" w:uiPriority="39" w:semiHidden="1" w:unhideWhenUsed="1"/>
+    <w:lsdException w:name="toc 8" w:uiPriority="39" w:semiHidden="1" w:unhideWhenUsed="1"/>
+    <w:lsdException w:name="toc 9" w:uiPriority="39" w:semiHidden="1" w:unhideWhenUsed="1"/>
+    <w:lsdException w:name="Normal Indent" w:semiHidden="1" w:unhideWhenUsed="1"/>
+    <w:lsdException w:name="footnote text" w:semiHidden="1" w:unhideWhenUsed="1"/>
+    <w:lsdException w:name="annotation text" w:semiHidden="1" w:unhideWhenUsed="1"/>
+    <w:lsdException w:name="header" w:semiHidden="1" w:unhideWhenUsed="1"/>
+    <w:lsdException w:name="footer" w:semiHidden="1" w:unhideWhenUsed="1"/>
+    <w:lsdException w:name="index heading" w:semiHidden="1" w:unhideWhenUsed="1"/>
+    <w:lsdException w:name="caption" w:uiPriority="35" w:semiHidden="1" w:unhideWhenUsed="1" w:qFormat="1"/>
+    <w:lsdException w:name="table of figures" w:semiHidden="1" w:unhideWhenUsed="1"/>
+    <w:lsdException w:name="envelope address" w:semiHidden="1" w:unhideWhenUsed="1"/>
+    <w:lsdException w:name="envelope return" w:semiHidden="1" w:unhideWhenUsed="1"/>
+    <w:lsdException w:name="footnote reference" w:semiHidden="1" w:unhideWhenUsed="1"/>
+    <w:lsdException w:name="annotation reference" w:semiHidden="1" w:unhideWhenUsed="1"/>
+    <w:lsdException w:name="line number" w:semiHidden="1" w:unhideWhenUsed="1"/>
+    <w:lsdException w:name="page number" w:semiHidden="1" w:unhideWhenUsed="1"/>
+    <w:lsdException w:name="endnote reference" w:semiHidden="1" w:unhideWhenUsed="1"/>
+    <w:lsdException w:name="endnote text" w:semiHidden="1" w:unhideWhenUsed="1"/>
+    <w:lsdException w:name="table of authorities" w:semiHidden="1" w:unhideWhenUsed="1"/>
+    <w:lsdException w:name="macro" w:semiHidden="1" w:unhideWhenUsed="1"/>
+    <w:lsdException w:name="toa heading" w:semiHidden="1" w:unhideWhenUsed="1"/>
+    <w:lsdException w:name="List" w:semiHidden="1" w:unhideWhenUsed="1"/>
+    <w:lsdException w:name="List Bullet" w:semiHidden="1" w:unhideWhenUsed="1"/>
+    <w:lsdException w:name="List Number" w:semiHidden="1" w:unhideWhenUsed="1"/>
+    <w:lsdException w:name="List 2" w:semiHidden="1" w:unhideWhenUsed="1"/>
+    <w:lsdException w:name="List 3" w:semiHidden="1" w:unhideWhenUsed="1"/>
+    <w:lsdException w:name="List 4" w:semiHidden="1" w:unhideWhenUsed="1"/>
+    <w:lsdException w:name="List 5" w:semiHidden="1" w:unhideWhenUsed="1"/>
+    <w:lsdException w:name="List Bullet 2" w:semiHidden="1" w:unhideWhenUsed="1"/>
+    <w:lsdException w:name="List Bullet 3" w:semiHidden="1" w:unhideWhenUsed="1"/>
+    <w:lsdException w:name="List Bullet 4" w:semiHidden="1" w:unhideWhenUsed="1"/>
+    <w:lsdException w:name="List Bullet 5" w:semiHidden="1" w:unhideWhenUsed="1"/>
+    <w:lsdException w:name="List Number 2" w:semiHidden="1" w:unhideWhenUsed="1"/>
+    <w:lsdException w:name="List Number 3" w:semiHidden="1" w:unhideWhenUsed="1"/>
+    <w:lsdException w:name="List Number 4" w:semiHidden="1" w:unhideWhenUsed="1"/>
+    <w:lsdException w:name="List Number 5" w:semiHidden="1" w:unhideWhenUsed="1"/>
+    <w:lsdException w:name="Title" w:uiPriority="10" w:qFormat="1"/>
+    <w:lsdException w:name="Closing" w:semiHidden="1" w:unhideWhenUsed="1"/>
+    <w:lsdException w:name="Signature" w:semiHidden="1" w:unhideWhenUsed="1"/>
+    <w:lsdException w:name="Default Paragraph Font" w:uiPriority="1" w:semiHidden="1" w:unhideWhenUsed="1"/>
+    <w:lsdException w:name="Body Text" w:semiHidden="1" w:unhideWhenUsed="1"/>
+    <w:lsdException w:name="Body Text Indent" w:semiHidden="1" w:unhideWhenUsed="1"/>
+    <w:lsdException w:name="List Continue" w:semiHidden="1" w:unhideWhenUsed="1"/>
+    <w:lsdException w:name="List Continue 2" w:semiHidden="1" w:unhideWhenUsed="1"/>
+    <w:lsdException w:name="List Continue 3" w:semiHidden="1" w:unhideWhenUsed="1"/>
+    <w:lsdException w:name="List Continue 4" w:semiHidden="1" w:unhideWhenUsed="1"/>
+    <w:lsdException w:name="List Continue 5" w:semiHidden="1" w:unhideWhenUsed="1"/>
+    <w:lsdException w:name="Message Header" w:semiHidden="1" w:unhideWhenUsed="1"/>
+    <w:lsdException w:name="Subtitle" w:uiPriority="11" w:qFormat="1"/>
+    <w:lsdException w:name="Salutation" w:semiHidden="1" w:unhideWhenUsed="1"/>
+    <w:lsdException w:name="Date" w:semiHidden="1" w:unhideWhenUsed="1"/>
+    <w:lsdException w:name="Body Text First Indent" w:semiHidden="1" w:unhideWhenUsed="1"/>
+    <w:lsdException w:name="Body Text First Indent 2" w:semiHidden="1" w:unhideWhenUsed="1"/>
+    <w:lsdException w:name="Note Heading" w:semiHidden="1" w:unhideWhenUsed="1"/>
+    <w:lsdException w:name="Body Text 2" w:semiHidden="1" w:unhideWhenUsed="1"/>
+    <w:lsdException w:name="Body Text 3" w:semiHidden="1" w:unhideWhenUsed="1"/>
+    <w:lsdException w:name="Body Text Indent 2" w:semiHidden="1" w:unhideWhenUsed="1"/>
+    <w:lsdException w:name="Body Text Indent 3" w:semiHidden="1" w:unhideWhenUsed="1"/>
+    <w:lsdException w:name="Block Text" w:semiHidden="1" w:unhideWhenUsed="1"/>
+    <w:lsdException w:name="Hyperlink" w:semiHidden="1" w:unhideWhenUsed="1"/>
+    <w:lsdException w:name="FollowedHyperlink" w:semiHidden="1" w:unhideWhenUsed="1"/>
+    <w:lsdException w:name="Strong" w:uiPriority="22" w:qFormat="1"/>
+    <w:lsdException w:name="Emphasis" w:uiPriority="20" w:qFormat="1"/>
+    <w:lsdException w:name="Document Map" w:semiHidden="1" w:unhideWhenUsed="1"/>
+    <w:lsdException w:name="Plain Text" w:semiHidden="1" w:unhideWhenUsed="1"/>
+    <w:lsdException w:name="E-mail Signature" w:semiHidden="1" w:unhideWhenUsed="1"/>
+    <w:lsdException w:name="HTML Top of Form" w:semiHidden="1" w:unhideWhenUsed="1"/>
+    <w:lsdException w:name="HTML Bottom of Form" w:semiHidden="1" w:unhideWhenUsed="1"/>
+    <w:lsdException w:name="Normal (Web)" w:semiHidden="1" w:unhideWhenUsed="1"/>
+    <w:lsdException w:name="HTML Acronym" w:semiHidden="1" w:unhideWhenUsed="1"/>
+    <w:lsdException w:name="HTML Address" w:semiHidden="1" w:unhideWhenUsed="1"/>
+    <w:lsdException w:name="HTML Cite" w:semiHidden="1" w:unhideWhenUsed="1"/>
+    <w:lsdException w:name="HTML Code" w:semiHidden="1" w:unhideWhenUsed="1"/>
+    <w:lsdException w:name="HTML Definition" w:semiHidden="1" w:unhideWhenUsed="1"/>
+    <w:lsdException w:name="HTML Keyboard" w:semiHidden="1" w:unhideWhenUsed="1"/>
+    <w:lsdException w:name="HTML Preformatted" w:semiHidden="1" w:unhideWhenUsed="1"/>
+    <w:lsdException w:name="HTML Sample" w:semiHidden="1" w:unhideWhenUsed="1"/>
+    <w:lsdException w:name="HTML Typewriter" w:semiHidden="1" w:unhideWhenUsed="1"/>
+    <w:lsdException w:name="HTML Variable" w:semiHidden="1" w:unhideWhenUsed="1"/>
+    <w:lsdException w:name="Normal Table" w:semiHidden="1" w:unhideWhenUsed="1"/>
+    <w:lsdException w:name="annotation subject" w:semiHidden="1" w:unhideWhenUsed="1"/>
+    <w:lsdException w:name="No List" w:semiHidden="1" w:unhideWhenUsed="1"/>
+    <w:lsdException w:name="Outline List 1" w:semiHidden="1" w:unhideWhenUsed="1"/>
+    <w:lsdException w:name="Outline List 2" w:semiHidden="1" w:unhideWhenUsed="1"/>
+    <w:lsdException w:name="Outline List 3" w:semiHidden="1" w:unhideWhenUsed="1"/>
+    <w:lsdException w:name="Table Simple 1" w:semiHidden="1" w:unhideWhenUsed="1"/>
+    <w:lsdException w:name="Table Simple 2" w:semiHidden="1" w:unhideWhenUsed="1"/>
+    <w:lsdException w:name="Table Simple 3" w:semiHidden="1" w:unhideWhenUsed="1"/>
+    <w:lsdException w:name="Table Classic 1" w:semiHidden="1" w:unhideWhenUsed="1"/>
+    <w:lsdException w:name="Table Classic 2" w:semiHidden="1" w:unhideWhenUsed="1"/>
+    <w:lsdException w:name="Table Classic 3" w:semiHidden="1" w:unhideWhenUsed="1"/>
+    <w:lsdException w:name="Table Classic 4" w:semiHidden="1" w:unhideWhenUsed="1"/>
+    <w:lsdException w:name="Table Colorful 1" w:semiHidden="1" w:unhideWhenUsed="1"/>
+    <w:lsdException w:name="Table Colorful 2" w:semiHidden="1" w:unhideWhenUsed="1"/>
+    <w:lsdException w:name="Table Colorful 3" w:semiHidden="1" w:unhideWhenUsed="1"/>
+    <w:lsdException w:name="Table Columns 1" w:semiHidden="1" w:unhideWhenUsed="1"/>
+    <w:lsdException w:name="Table Columns 2" w:semiHidden="1" w:unhideWhenUsed="1"/>
+    <w:lsdException w:name="Table Columns 3" w:semiHidden="1" w:unhideWhenUsed="1"/>
+    <w:lsdException w:name="Table Columns 4" w:semiHidden="1" w:unhideWhenUsed="1"/>
+    <w:lsdException w:name="Table Columns 5" w:semiHidden="1" w:unhideWhenUsed="1"/>
+    <w:lsdException w:name="Table Grid 1" w:semiHidden="1" w:unhideWhenUsed="1"/>
+    <w:lsdException w:name="Table Grid 2" w:semiHidden="1" w:unhideWhenUsed="1"/>
+    <w:lsdException w:name="Table Grid 3" w:semiHidden="1" w:unhideWhenUsed="1"/>
+    <w:lsdException w:name="Table Grid 4" w:semiHidden="1" w:unhideWhenUsed="1"/>
+    <w:lsdException w:name="Table Grid 5" w:semiHidden="1" w:unhideWhenUsed="1"/>
+    <w:lsdException w:name="Table Grid 6" w:semiHidden="1" w:unhideWhenUsed="1"/>
+    <w:lsdException w:name="Table Grid 7" w:semiHidden="1" w:unhideWhenUsed="1"/>
+    <w:lsdException w:name="Table Grid 8" w:semiHidden="1" w:unhideWhenUsed="1"/>
+    <w:lsdException w:name="Table List 1" w:semiHidden="1" w:unhideWhenUsed="1"/>
+    <w:lsdException w:name="Table List 2" w:semiHidden="1" w:unhideWhenUsed="1"/>
+    <w:lsdException w:name="Table List 3" w:semiHidden="1" w:unhideWhenUsed="1"/>
+    <w:lsdException w:name="Table List 4" w:semiHidden="1" w:unhideWhenUsed="1"/>
+    <w:lsdException w:name="Table List 5" w:semiHidden="1" w:unhideWhenUsed="1"/>
+    <w:lsdException w:name="Table List 6" w:semiHidden="1" w:unhideWhenUsed="1"/>
+    <w:lsdException w:name="Table List 7" w:semiHidden="1" w:unhideWhenUsed="1"/>
+    <w:lsdException w:name="Table List 8" w:semiHidden="1" w:unhideWhenUsed="1"/>
+    <w:lsdException w:name="Table 3D effects 1" w:semiHidden="1" w:unhideWhenUsed="1"/>
+    <w:lsdException w:name="Table 3D effects 2" w:semiHidden="1" w:unhideWhenUsed="1"/>
+    <w:lsdException w:name="Table 3D effects 3" w:semiHidden="1" w:unhideWhenUsed="1"/>
+    <w:lsdException w:name="Table Contemporary" w:semiHidden="1" w:unhideWhenUsed="1"/>
+    <w:lsdException w:name="Table Elegant" w:semiHidden="1" w:unhideWhenUsed="1"/>
+    <w:lsdException w:name="Table Professional" w:semiHidden="1" w:unhideWhenUsed="1"/>
+    <w:lsdException w:name="Table Subtle 1" w:semiHidden="1" w:unhideWhenUsed="1"/>
+    <w:lsdException w:name="Table Subtle 2" w:semiHidden="1" w:unhideWhenUsed="1"/>
+    <w:lsdException w:name="Table Web 1" w:semiHidden="1" w:unhideWhenUsed="1"/>
+    <w:lsdException w:name="Table Web 2" w:semiHidden="1" w:unhideWhenUsed="1"/>
+    <w:lsdException w:name="Table Web 3" w:semiHidden="1" w:unhideWhenUsed="1"/>
+    <w:lsdException w:name="Balloon Text" w:semiHidden="1" w:unhideWhenUsed="1"/>
+    <w:lsdException w:name="Table Grid" w:uiPriority="39"/>
+    <w:lsdException w:name="Table Theme" w:semiHidden="1" w:unhideWhenUsed="1"/>
+    <w:lsdException w:name="Placeholder Text" w:semiHidden="1"/>
+    <w:lsdException w:name="No Spacing" w:uiPriority="1" w:qFormat="1"/>
+    <w:lsdException w:name="Light Shading" w:uiPriority="60"/>
+    <w:lsdException w:name="Light List" w:uiPriority="61"/>
+    <w:lsdException w:name="Light Grid" w:uiPriority="62"/>
+    <w:lsdException w:name="Medium Shading 1" w:uiPriority="63"/>
+    <w:lsdException w:name="Medium Shading 2" w:uiPriority="64"/>
+    <w:lsdException w:name="Medium List 1" w:uiPriority="65"/>
+    <w:lsdException w:name="Medium List 2" w:uiPriority="66"/>
+    <w:lsdException w:name="Medium Grid 1" w:uiPriority="67"/>
+    <w:lsdException w:name="Medium Grid 2" w:uiPriority="68"/>
+    <w:lsdException w:name="Medium Grid 3" w:uiPriority="69"/>
+    <w:lsdException w:name="Dark List" w:uiPriority="70"/>
+    <w:lsdException w:name="Colorful Shading" w:uiPriority="71"/>
+    <w:lsdException w:name="Colorful List" w:uiPriority="72"/>
+    <w:lsdException w:name="Colorful Grid" w:uiPriority="73"/>
+    <w:lsdException w:name="Light Shading Accent 1" w:uiPriority="60"/>
+    <w:lsdException w:name="Light List Accent 1" w:uiPriority="61"/>
+    <w:lsdException w:name="Light Grid Accent 1" w:uiPriority="62"/>
+    <w:lsdException w:name="Medium Shading 1 Accent 1" w:uiPriority="63"/>
+    <w:lsdException w:name="Medium Shading 2 Accent 1" w:uiPriority="64"/>
+    <w:lsdException w:name="Medium List 1 Accent 1" w:uiPriority="65"/>
+    <w:lsdException w:name="Revision" w:semiHidden="1"/>
+    <w:lsdException w:name="List Paragraph" w:uiPriority="34" w:qFormat="1"/>
+    <w:lsdException w:name="Quote" w:uiPriority="29" w:qFormat="1"/>
+    <w:lsdException w:name="Intense Quote" w:uiPriority="30" w:qFormat="1"/>
+    <w:lsdException w:name="Medium List 2 Accent 1" w:uiPriority="66"/>
+    <w:lsdException w:name="Medium Grid 1 Accent 1" w:uiPriority="67"/>
+    <w:lsdException w:name="Medium Grid 2 Accent 1" w:uiPriority="68"/>
+    <w:lsdException w:name="Medium Grid 3 Accent 1" w:uiPriority="69"/>
+    <w:lsdException w:name="Dark List Accent 1" w:uiPriority="70"/>
+    <w:lsdException w:name="Colorful Shading Accent 1" w:uiPriority="71"/>
+    <w:lsdException w:name="Colorful List Accent 1" w:uiPriority="72"/>
+    <w:lsdException w:name="Colorful Grid Accent 1" w:uiPriority="73"/>
+    <w:lsdException w:name="Light Shading Accent 2" w:uiPriority="60"/>
+    <w:lsdException w:name="Light List Accent 2" w:uiPriority="61"/>
+    <w:lsdException w:name="Light Grid Accent 2" w:uiPriority="62"/>
+    <w:lsdException w:name="Medium Shading 1 Accent 2" w:uiPriority="63"/>
+    <w:lsdException w:name="Medium Shading 2 Accent 2" w:uiPriority="64"/>
+    <w:lsdException w:name="Medium List 1 Accent 2" w:uiPriority="65"/>
+    <w:lsdException w:name="Medium List 2 Accent 2" w:uiPriority="66"/>
+    <w:lsdException w:name="Medium Grid 1 Accent 2" w:uiPriority="67"/>
+    <w:lsdException w:name="Medium Grid 2 Accent 2" w:uiPriority="68"/>
+    <w:lsdException w:name="Medium Grid 3 Accent 2" w:uiPriority="69"/>
+    <w:lsdException w:name="Dark List Accent 2" w:uiPriority="70"/>
+    <w:lsdException w:name="Colorful Shading Accent 2" w:uiPriority="71"/>
+    <w:lsdException w:name="Colorful List Accent 2" w:uiPriority="72"/>
+    <w:lsdException w:name="Colorful Grid Accent 2" w:uiPriority="73"/>
+    <w:lsdException w:name="Light Shading Accent 3" w:uiPriority="60"/>
+    <w:lsdException w:name="Light List Accent 3" w:uiPriority="61"/>
+    <w:lsdException w:name="Light Grid Accent 3" w:uiPriority="62"/>
+    <w:lsdException w:name="Medium Shading 1 Accent 3" w:uiPriority="63"/>
+    <w:lsdException w:name="Medium Shading 2 Accent 3" w:uiPriority="64"/>
+    <w:lsdException w:name="Medium List 1 Accent 3" w:uiPriority="65"/>
+    <w:lsdException w:name="Medium List 2 Accent 3" w:uiPriority="66"/>
+    <w:lsdException w:name="Medium Grid 1 Accent 3" w:uiPriority="67"/>
+    <w:lsdException w:name="Medium Grid 2 Accent 3" w:uiPriority="68"/>
+    <w:lsdException w:name="Medium Grid 3 Accent 3" w:uiPriority="69"/>
+    <w:lsdException w:name="Dark List Accent 3" w:uiPriority="70"/>
+    <w:lsdException w:name="Colorful Shading Accent 3" w:uiPriority="71"/>
+    <w:lsdException w:name="Colorful List Accent 3" w:uiPriority="72"/>
+    <w:lsdException w:name="Colorful Grid Accent 3" w:uiPriority="73"/>
+    <w:lsdException w:name="Light Shading Accent 4" w:uiPriority="60"/>
+    <w:lsdException w:name="Light List Accent 4" w:uiPriority="61"/>
+    <w:lsdException w:name="Light Grid Accent 4" w:uiPriority="62"/>
+    <w:lsdException w:name="Medium Shading 1 Accent 4" w:uiPriority="63"/>
+    <w:lsdException w:name="Medium Shading 2 Accent 4" w:uiPriority="64"/>
+    <w:lsdException w:name="Medium List 1 Accent 4" w:uiPriority="65"/>
+    <w:lsdException w:name="Medium List 2 Accent 4" w:uiPriority="66"/>
+    <w:lsdException w:name="Medium Grid 1 Accent 4" w:uiPriority="67"/>
+    <w:lsdException w:name="Medium Grid 2 Accent 4" w:uiPriority="68"/>
+    <w:lsdException w:name="Medium Grid 3 Accent 4" w:uiPriority="69"/>
+    <w:lsdException w:name="Dark List Accent 4" w:uiPriority="70"/>
+    <w:lsdException w:name="Colorful Shading Accent 4" w:uiPriority="71"/>
+    <w:lsdException w:name="Colorful List Accent 4" w:uiPriority="72"/>
+    <w:lsdException w:name="Colorful Grid Accent 4" w:uiPriority="73"/>
+    <w:lsdException w:name="Light Shading Accent 5" w:uiPriority="60"/>
+    <w:lsdException w:name="Light List Accent 5" w:uiPriority="61"/>
+    <w:lsdException w:name="Light Grid Accent 5" w:uiPriority="62"/>
+    <w:lsdException w:name="Medium Shading 1 Accent 5" w:uiPriority="63"/>
+    <w:lsdException w:name="Medium Shading 2 Accent 5" w:uiPriority="64"/>
+    <w:lsdException w:name="Medium List 1 Accent 5" w:uiPriority="65"/>
+    <w:lsdException w:name="Medium List 2 Accent 5" w:uiPriority="66"/>
+    <w:lsdException w:name="Medium Grid 1 Accent 5" w:uiPriority="67"/>
+    <w:lsdException w:name="Medium Grid 2 Accent 5" w:uiPriority="68"/>
+    <w:lsdException w:name="Medium Grid 3 Accent 5" w:uiPriority="69"/>
+    <w:lsdException w:name="Dark List Accent 5" w:uiPriority="70"/>
+    <w:lsdException w:name="Colorful Shading Accent 5" w:uiPriority="71"/>
+    <w:lsdException w:name="Colorful List Accent 5" w:uiPriority="72"/>
+    <w:lsdException w:name="Colorful Grid Accent 5" w:uiPriority="73"/>
+    <w:lsdException w:name="Light Shading Accent 6" w:uiPriority="60"/>
+    <w:lsdException w:name="Light List Accent 6" w:uiPriority="61"/>
+    <w:lsdException w:name="Light Grid Accent 6" w:uiPriority="62"/>
+    <w:lsdException w:name="Medium Shading 1 Accent 6" w:uiPriority="63"/>
+    <w:lsdException w:name="Medium Shading 2 Accent 6" w:uiPriority="64"/>
+    <w:lsdException w:name="Medium List 1 Accent 6" w:uiPriority="65"/>
+    <w:lsdException w:name="Medium List 2 Accent 6" w:uiPriority="66"/>
+    <w:lsdException w:name="Medium Grid 1 Accent 6" w:uiPriority="67"/>
+    <w:lsdException w:name="Medium Grid 2 Accent 6" w:uiPriority="68"/>
+    <w:lsdException w:name="Medium Grid 3 Accent 6" w:uiPriority="69"/>
+    <w:lsdException w:name="Dark List Accent 6" w:uiPriority="70"/>
+    <w:lsdException w:name="Colorful Shading Accent 6" w:uiPriority="71"/>
+    <w:lsdException w:name="Colorful List Accent 6" w:uiPriority="72"/>
+    <w:lsdException w:name="Colorful Grid Accent 6" w:uiPriority="73"/>
+    <w:lsdException w:name="Subtle Emphasis" w:uiPriority="19" w:qFormat="1"/>
+    <w:lsdException w:name="Intense Emphasis" w:uiPriority="21" w:qFormat="1"/>
+    <w:lsdException w:name="Subtle Reference" w:uiPriority="31" w:qFormat="1"/>
+    <w:lsdException w:name="Intense Reference" w:uiPriority="32" w:qFormat="1"/>
+    <w:lsdException w:name="Book Title" w:uiPriority="33" w:qFormat="1"/>
+    <w:lsdException w:name="Bibliography" w:uiPriority="37" w:semiHidden="1" w:unhideWhenUsed="1"/>
+    <w:lsdException w:name="TOC Heading" w:uiPriority="39" w:semiHidden="1" w:unhideWhenUsed="1" w:qFormat="1"/>
+    <w:lsdException w:name="Plain Table 1" w:uiPriority="41"/>
+    <w:lsdException w:name="Plain Table 2" w:uiPriority="42"/>
+    <w:lsdException w:name="Plain Table 3" w:uiPriority="43"/>
+    <w:lsdException w:name="Plain Table 4" w:uiPriority="44"/>
+    <w:lsdException w:name="Plain Table 5" w:uiPriority="45"/>
+    <w:lsdException w:name="Grid Table Light" w:uiPriority="40"/>
+    <w:lsdException w:name="Grid Table 1 Light" w:uiPriority="46"/>
+    <w:lsdException w:name="Grid Table 2" w:uiPriority="47"/>
+    <w:lsdException w:name="Grid Table 3" w:uiPriority="48"/>
+    <w:lsdException w:name="Grid Table 4" w:uiPriority="49"/>
+    <w:lsdException w:name="Grid Table 5 Dark" w:uiPriority="50"/>
+    <w:lsdException w:name="Grid Table 6 Colorful" w:uiPriority="51"/>
+    <w:lsdException w:name="Grid Table 7 Colorful" w:uiPriority="52"/>
+    <w:lsdException w:name="Grid Table 1 Light Accent 1" w:uiPriority="46"/>
+    <w:lsdException w:name="Grid Table 2 Accent 1" w:uiPriority="47"/>
+    <w:lsdException w:name="Grid Table 3 Accent 1" w:uiPriority="48"/>
+    <w:lsdException w:name="Grid Table 4 Accent 1" w:uiPriority="49"/>
+    <w:lsdException w:name="Grid Table 5 Dark Accent 1" w:uiPriority="50"/>
+    <w:lsdException w:name="Grid Table 6 Colorful Accent 1" w:uiPriority="51"/>
+    <w:lsdException w:name="Grid Table 7 Colorful Accent 1" w:uiPriority="52"/>
+    <w:lsdException w:name="Grid Table 1 Light Accent 2" w:uiPriority="46"/>
+    <w:lsdException w:name="Grid Table 2 Accent 2" w:uiPriority="47"/>
+    <w:lsdException w:name="Grid Table 3 Accent 2" w:uiPriority="48"/>
+    <w:lsdException w:name="Grid Table 4 Accent 2" w:uiPriority="49"/>
+    <w:lsdException w:name="Grid Table 5 Dark Accent 2" w:uiPriority="50"/>
+    <w:lsdException w:name="Grid Table 6 Colorful Accent 2" w:uiPriority="51"/>
+    <w:lsdException w:name="Grid Table 7 Colorful Accent 2" w:uiPriority="52"/>
+    <w:lsdException w:name="Grid Table 1 Light Accent 3" w:uiPriority="46"/>
+    <w:lsdException w:name="Grid Table 2 Accent 3" w:uiPriority="47"/>
+    <w:lsdException w:name="Grid Table 3 Accent 3" w:uiPriority="48"/>
+    <w:lsdException w:name="Grid Table 4 Accent 3" w:uiPriority="49"/>
+    <w:lsdException w:name="Grid Table 5 Dark Accent 3" w:uiPriority="50"/>
+    <w:lsdException w:name="Grid Table 6 Colorful Accent 3" w:uiPriority="51"/>
+    <w:lsdException w:name="Grid Table 7 Colorful Accent 3" w:uiPriority="52"/>
+    <w:lsdException w:name="Grid Table 1 Light Accent 4" w:uiPriority="46"/>
+    <w:lsdException w:name="Grid Table 2 Accent 4" w:uiPriority="47"/>
+    <w:lsdException w:name="Grid Table 3 Accent 4" w:uiPriority="48"/>
+    <w:lsdException w:name="Grid Table 4 Accent 4" w:uiPriority="49"/>
+    <w:lsdException w:name="Grid Table 5 Dark Accent 4" w:uiPriority="50"/>
+    <w:lsdException w:name="Grid Table 6 Colorful Accent 4" w:uiPriority="51"/>
+    <w:lsdException w:name="Grid Table 7 Colorful Accent 4" w:uiPriority="52"/>
+    <w:lsdException w:name="Grid Table 1 Light Accent 5" w:uiPriority="46"/>
+    <w:lsdException w:name="Grid Table 2 Accent 5" w:uiPriority="47"/>
+    <w:lsdException w:name="Grid Table 3 Accent 5" w:uiPriority="48"/>
+    <w:lsdException w:name="Grid Table 4 Accent 5" w:uiPriority="49"/>
+    <w:lsdException w:name="Grid Table 5 Dark Accent 5" w:uiPriority="50"/>
+    <w:lsdException w:name="Grid Table 6 Colorful Accent 5" w:uiPriority="51"/>
+    <w:lsdException w:name="Grid Table 7 Colorful Accent 5" w:uiPriority="52"/>
+    <w:lsdException w:name="Grid Table 1 Light Accent 6" w:uiPriority="46"/>
+    <w:lsdException w:name="Grid Table 2 Accent 6" w:uiPriority="47"/>
+    <w:lsdException w:name="Grid Table 3 Accent 6" w:uiPriority="48"/>
+    <w:lsdException w:name="Grid Table 4 Accent 6" w:uiPriority="49"/>
+    <w:lsdException w:name="Grid Table 5 Dark Accent 6" w:uiPriority="50"/>
+    <w:lsdException w:name="Grid Table 6 Colorful Accent 6" w:uiPriority="51"/>
+    <w:lsdException w:name="Grid Table 7 Colorful Accent 6" w:uiPriority="52"/>
+    <w:lsdException w:name="List Table 1 Light" w:uiPriority="46"/>
+    <w:lsdException w:name="List Table 2" w:uiPriority="47"/>
+    <w:lsdException w:name="List Table 3" w:uiPriority="48"/>
+    <w:lsdException w:name="List Table 4" w:uiPriority="49"/>
+    <w:lsdException w:name="List Table 5 Dark" w:uiPriority="50"/>
+    <w:lsdException w:name="List Table 6 Colorful" w:uiPriority="51"/>
+    <w:lsdException w:name="List Table 7 Colorful" w:uiPriority="52"/>
+    <w:lsdException w:name="List Table 1 Light Accent 1" w:uiPriority="46"/>
+    <w:lsdException w:name="List Table 2 Accent 1" w:uiPriority="47"/>
+    <w:lsdException w:name="List Table 3 Accent 1" w:uiPriority="48"/>
+    <w:lsdException w:name="List Table 4 Accent 1" w:uiPriority="49"/>
+    <w:lsdException w:name="List Table 5 Dark Accent 1" w:uiPriority="50"/>
+    <w:lsdException w:name="List Table 6 Colorful Accent 1" w:uiPriority="51"/>
+    <w:lsdException w:name="List Table 7 Colorful Accent 1" w:uiPriority="52"/>
+    <w:lsdException w:name="List Table 1 Light Accent 2" w:uiPriority="46"/>
+    <w:lsdException w:name="List Table 2 Accent 2" w:uiPriority="47"/>
+    <w:lsdException w:name="List Table 3 Accent 2" w:uiPriority="48"/>
+    <w:lsdException w:name="List Table 4 Accent 2" w:uiPriority="49"/>
+    <w:lsdException w:name="List Table 5 Dark Accent 2" w:uiPriority="50"/>
+    <w:lsdException w:name="List Table 6 Colorful Accent 2" w:uiPriority="51"/>
+    <w:lsdException w:name="List Table 7 Colorful Accent 2" w:uiPriority="52"/>
+    <w:lsdException w:name="List Table 1 Light Accent 3" w:uiPriority="46"/>
+    <w:lsdException w:name="List Table 2 Accent 3" w:uiPriority="47"/>
+    <w:lsdException w:name="List Table 3 Accent 3" w:uiPriority="48"/>
+    <w:lsdException w:name="List Table 4 Accent 3" w:uiPriority="49"/>
+    <w:lsdException w:name="List Table 5 Dark Accent 3" w:uiPriority="50"/>
+    <w:lsdException w:name="List Table 6 Colorful Accent 3" w:uiPriority="51"/>
+    <w:lsdException w:name="List Table 7 Colorful Accent 3" w:uiPriority="52"/>
+    <w:lsdException w:name="List Table 1 Light Accent 4" w:uiPriority="46"/>
+    <w:lsdException w:name="List Table 2 Accent 4" w:uiPriority="47"/>
+    <w:lsdException w:name="List Table 3 Accent 4" w:uiPriority="48"/>
+    <w:lsdException w:name="List Table 4 Accent 4" w:uiPriority="49"/>
+    <w:lsdException w:name="List Table 5 Dark Accent 4" w:uiPriority="50"/>
+    <w:lsdException w:name="List Table 6 Colorful Accent 4" w:uiPriority="51"/>
+    <w:lsdException w:name="List Table 7 Colorful Accent 4" w:uiPriority="52"/>
+    <w:lsdException w:name="List Table 1 Light Accent 5" w:uiPriority="46"/>
+    <w:lsdException w:name="List Table 2 Accent 5" w:uiPriority="47"/>
+    <w:lsdException w:name="List Table 3 Accent 5" w:uiPriority="48"/>
+    <w:lsdException w:name="List Table 4 Accent 5" w:uiPriority="49"/>
+    <w:lsdException w:name="List Table 5 Dark Accent 5" w:uiPriority="50"/>
+    <w:lsdException w:name="List Table 6 Colorful Accent 5" w:uiPriority="51"/>
+    <w:lsdException w:name="List Table 7 Colorful Accent 5" w:uiPriority="52"/>
+    <w:lsdException w:name="List Table 1 Light Accent 6" w:uiPriority="46"/>
+    <w:lsdException w:name="List Table 2 Accent 6" w:uiPriority="47"/>
+    <w:lsdException w:name="List Table 3 Accent 6" w:uiPriority="48"/>
+    <w:lsdException w:name="List Table 4 Accent 6" w:uiPriority="49"/>
+    <w:lsdException w:name="List Table 5 Dark Accent 6" w:uiPriority="50"/>
+    <w:lsdException w:name="List Table 6 Colorful Accent 6" w:uiPriority="51"/>
+    <w:lsdException w:name="List Table 7 Colorful Accent 6" w:uiPriority="52"/>
   </w:latentStyles>
   <w:style w:type="paragraph" w:styleId="Normal" w:default="1">
     <w:name w:val="Normal"/>
@@ -13789,7 +15591,6 @@
   <w:style w:type="character" w:styleId="Style14" w:customStyle="1">
     <w:name w:val="Верхний колонтитул Знак"/>
     <w:basedOn w:val="DefaultParagraphFont"/>
-    <w:link w:val="a3"/>
     <w:uiPriority w:val="99"/>
     <w:qFormat/>
     <w:rsid w:val="009d1172"/>
@@ -13798,7 +15599,6 @@
   <w:style w:type="character" w:styleId="Style15" w:customStyle="1">
     <w:name w:val="Нижний колонтитул Знак"/>
     <w:basedOn w:val="DefaultParagraphFont"/>
-    <w:link w:val="a5"/>
     <w:uiPriority w:val="99"/>
     <w:qFormat/>
     <w:rsid w:val="009d1172"/>
@@ -13807,7 +15607,6 @@
   <w:style w:type="character" w:styleId="Style16" w:customStyle="1">
     <w:name w:val="Текст выноски Знак"/>
     <w:basedOn w:val="DefaultParagraphFont"/>
-    <w:link w:val="a7"/>
     <w:uiPriority w:val="99"/>
     <w:semiHidden/>
     <w:qFormat/>
@@ -13818,7 +15617,7 @@
       <w:szCs w:val="16"/>
     </w:rPr>
   </w:style>
-  <w:style w:type="paragraph" w:styleId="Heading">
+  <w:style w:type="paragraph" w:styleId="Heading" w:customStyle="1">
     <w:name w:val="Heading"/>
     <w:basedOn w:val="Normal"/>
     <w:next w:val="TextBody"/>
@@ -13865,7 +15664,7 @@
       <w:szCs w:val="24"/>
     </w:rPr>
   </w:style>
-  <w:style w:type="paragraph" w:styleId="Index">
+  <w:style w:type="paragraph" w:styleId="Index" w:customStyle="1">
     <w:name w:val="Index"/>
     <w:basedOn w:val="Normal"/>
     <w:qFormat/>
@@ -13876,10 +15675,25 @@
       <w:rFonts w:cs="Lohit Devanagari"/>
     </w:rPr>
   </w:style>
+  <w:style w:type="paragraph" w:styleId="Caption1">
+    <w:name w:val="caption"/>
+    <w:basedOn w:val="Normal"/>
+    <w:qFormat/>
+    <w:pPr>
+      <w:suppressLineNumbers/>
+      <w:spacing w:before="120" w:after="120"/>
+    </w:pPr>
+    <w:rPr>
+      <w:rFonts w:cs="Lohit Devanagari"/>
+      <w:i/>
+      <w:iCs/>
+      <w:sz w:val="24"/>
+      <w:szCs w:val="24"/>
+    </w:rPr>
+  </w:style>
   <w:style w:type="paragraph" w:styleId="Header">
     <w:name w:val="Header"/>
     <w:basedOn w:val="Normal"/>
-    <w:link w:val="a4"/>
     <w:uiPriority w:val="99"/>
     <w:unhideWhenUsed/>
     <w:rsid w:val="009d1172"/>
@@ -13895,7 +15709,6 @@
   <w:style w:type="paragraph" w:styleId="Footer">
     <w:name w:val="Footer"/>
     <w:basedOn w:val="Normal"/>
-    <w:link w:val="a6"/>
     <w:uiPriority w:val="99"/>
     <w:unhideWhenUsed/>
     <w:rsid w:val="009d1172"/>
@@ -13916,7 +15729,6 @@
       <w:widowControl/>
       <w:suppressAutoHyphens w:val="true"/>
       <w:bidi w:val="0"/>
-      <w:spacing w:lineRule="auto" w:line="240" w:before="0" w:after="0"/>
       <w:jc w:val="left"/>
       <w:textAlignment w:val="baseline"/>
     </w:pPr>
@@ -13926,13 +15738,12 @@
       <w:kern w:val="2"/>
       <w:sz w:val="24"/>
       <w:szCs w:val="24"/>
-      <w:lang w:val="en-US" w:eastAsia="zh-CN" w:bidi="hi-IN"/>
+      <w:lang w:eastAsia="zh-CN" w:bidi="hi-IN" w:val="en-US"/>
     </w:rPr>
   </w:style>
   <w:style w:type="paragraph" w:styleId="BalloonText">
     <w:name w:val="Balloon Text"/>
     <w:basedOn w:val="Normal"/>
-    <w:link w:val="a8"/>
     <w:uiPriority w:val="99"/>
     <w:semiHidden/>
     <w:unhideWhenUsed/>
@@ -13954,7 +15765,6 @@
     <w:pPr>
       <w:widowControl/>
       <w:bidi w:val="0"/>
-      <w:spacing w:lineRule="auto" w:line="240" w:before="0" w:after="0"/>
       <w:jc w:val="left"/>
     </w:pPr>
     <w:rPr>
@@ -14246,7 +16056,7 @@
   <a:extraClrSchemeLst/>
   <a:extLst>
     <a:ext uri="{05A4C25C-085E-4340-85A3-A5531E510DB2}">
-      <thm15:themeFamily xmlns:thm15="http://schemas.microsoft.com/office/thememl/2012/main" xmlns="" name="Office Theme" id="{62F939B6-93AF-4DB8-9C6B-D6C7DFDC589F}" vid="{4A3C46E8-61CC-4603-A589-7422A47A8E4A}"/>
+      <thm15:themeFamily xmlns:thm15="http://schemas.microsoft.com/office/thememl/2012/main" name="Office Theme" id="{62F939B6-93AF-4DB8-9C6B-D6C7DFDC589F}" vid="{4A3C46E8-61CC-4603-A589-7422A47A8E4A}"/>
     </a:ext>
   </a:extLst>
 </a:theme>
@@ -14257,7 +16067,7 @@
 </file>
 
 <file path=customXml/itemProps1.xml><?xml version="1.0" encoding="utf-8"?>
-<ds:datastoreItem xmlns:ds="http://schemas.openxmlformats.org/officeDocument/2006/customXml" ds:itemID="{EAAC27F3-B898-48F3-83E5-7F679069748B}">
+<ds:datastoreItem xmlns:ds="http://schemas.openxmlformats.org/officeDocument/2006/customXml" ds:itemID="{62C4B9AB-4B74-47B5-B9A8-54FC41DD91DF}">
   <ds:schemaRefs>
     <ds:schemaRef ds:uri="http://schemas.openxmlformats.org/officeDocument/2006/bibliography"/>
   </ds:schemaRefs>

</xml_diff>